<commit_message>
Increased size of user input commands and updated docs
</commit_message>
<xml_diff>
--- a/docs/documentation.docx
+++ b/docs/documentation.docx
@@ -82,6 +82,36 @@
         <w:t xml:space="preserve"> to connect to a messaging network.</w:t>
       </w:r>
     </w:p>
+    <w:p>
+      <w:pPr>
+        <w:pStyle w:val="ListParagraph"/>
+        <w:numPr>
+          <w:ilvl w:val="0"/>
+          <w:numId w:val="7"/>
+        </w:numPr>
+      </w:pPr>
+      <w:r>
+        <w:t xml:space="preserve">User can connect to a </w:t>
+      </w:r>
+      <w:r>
+        <w:t xml:space="preserve">single </w:t>
+      </w:r>
+      <w:r>
+        <w:t>network.</w:t>
+      </w:r>
+    </w:p>
+    <w:p>
+      <w:pPr>
+        <w:pStyle w:val="ListParagraph"/>
+        <w:numPr>
+          <w:ilvl w:val="0"/>
+          <w:numId w:val="7"/>
+        </w:numPr>
+      </w:pPr>
+      <w:r>
+        <w:t>User can adjust settings.</w:t>
+      </w:r>
+    </w:p>
     <w:p/>
     <w:p>
       <w:r>
@@ -369,64 +399,667 @@
       <w:r>
         <w:t>Where test data files are kept.</w:t>
       </w:r>
+    </w:p>
+    <w:p/>
+    <w:p>
+      <w:r>
+        <w:t>Source files</w:t>
+      </w:r>
+      <w:r>
+        <w:t xml:space="preserve"> (in src)</w:t>
+      </w:r>
+      <w:r>
+        <w:t>:</w:t>
+      </w:r>
+    </w:p>
+    <w:p>
+      <w:pPr>
+        <w:pStyle w:val="ListParagraph"/>
+        <w:numPr>
+          <w:ilvl w:val="0"/>
+          <w:numId w:val="6"/>
+        </w:numPr>
+      </w:pPr>
+      <w:r>
+        <w:t>m</w:t>
+      </w:r>
+      <w:r>
+        <w:t>ain.c</w:t>
+      </w:r>
+      <w:r>
+        <w:t>:</w:t>
+      </w:r>
+    </w:p>
+    <w:p>
+      <w:pPr>
+        <w:pStyle w:val="ListParagraph"/>
+        <w:numPr>
+          <w:ilvl w:val="1"/>
+          <w:numId w:val="6"/>
+        </w:numPr>
+      </w:pPr>
+      <w:r>
+        <w:t>Insertion point for code.</w:t>
+      </w:r>
+    </w:p>
+    <w:p>
+      <w:pPr>
+        <w:pStyle w:val="ListParagraph"/>
+        <w:numPr>
+          <w:ilvl w:val="1"/>
+          <w:numId w:val="6"/>
+        </w:numPr>
+      </w:pPr>
+      <w:r>
+        <w:t>Don’t put functions</w:t>
+      </w:r>
+      <w:r>
+        <w:t xml:space="preserve"> that need to be unit tested in here.</w:t>
+      </w:r>
+    </w:p>
+    <w:p>
+      <w:pPr>
+        <w:pStyle w:val="ListParagraph"/>
+        <w:numPr>
+          <w:ilvl w:val="0"/>
+          <w:numId w:val="6"/>
+        </w:numPr>
+      </w:pPr>
+      <w:r>
+        <w:t>fileio.c</w:t>
+      </w:r>
+      <w:r>
+        <w:t>:</w:t>
+      </w:r>
+    </w:p>
+    <w:p>
+      <w:pPr>
+        <w:pStyle w:val="ListParagraph"/>
+        <w:numPr>
+          <w:ilvl w:val="1"/>
+          <w:numId w:val="6"/>
+        </w:numPr>
+      </w:pPr>
+      <w:r>
+        <w:t>Input and output for files.</w:t>
+      </w:r>
+    </w:p>
+    <w:p>
+      <w:pPr>
+        <w:pStyle w:val="ListParagraph"/>
+        <w:numPr>
+          <w:ilvl w:val="0"/>
+          <w:numId w:val="6"/>
+        </w:numPr>
+      </w:pPr>
+      <w:r>
+        <w:t>networkio.c</w:t>
+      </w:r>
+      <w:r>
+        <w:t>:</w:t>
+      </w:r>
+    </w:p>
+    <w:p>
+      <w:pPr>
+        <w:pStyle w:val="ListParagraph"/>
+        <w:numPr>
+          <w:ilvl w:val="1"/>
+          <w:numId w:val="6"/>
+        </w:numPr>
+      </w:pPr>
+      <w:r>
+        <w:t>For sending and receiving things on the network.</w:t>
+      </w:r>
+    </w:p>
+    <w:p>
+      <w:pPr>
+        <w:pStyle w:val="ListParagraph"/>
+        <w:numPr>
+          <w:ilvl w:val="0"/>
+          <w:numId w:val="6"/>
+        </w:numPr>
+      </w:pPr>
+      <w:r>
+        <w:t>userio.c</w:t>
+      </w:r>
+    </w:p>
+    <w:p>
+      <w:pPr>
+        <w:pStyle w:val="ListParagraph"/>
+        <w:numPr>
+          <w:ilvl w:val="1"/>
+          <w:numId w:val="6"/>
+        </w:numPr>
+      </w:pPr>
+      <w:r>
+        <w:t>For displaying and getting strings to/from the user.</w:t>
+      </w:r>
+    </w:p>
+    <w:p>
+      <w:pPr>
+        <w:pStyle w:val="ListParagraph"/>
+        <w:numPr>
+          <w:ilvl w:val="0"/>
+          <w:numId w:val="6"/>
+        </w:numPr>
+      </w:pPr>
+      <w:r>
+        <w:t>mainloop.c</w:t>
+      </w:r>
+    </w:p>
+    <w:p>
+      <w:pPr>
+        <w:pStyle w:val="ListParagraph"/>
+        <w:numPr>
+          <w:ilvl w:val="1"/>
+          <w:numId w:val="6"/>
+        </w:numPr>
+      </w:pPr>
+      <w:r>
+        <w:lastRenderedPageBreak/>
+        <w:t>This is where the mainloop(s)</w:t>
+      </w:r>
+      <w:r>
+        <w:t xml:space="preserve"> </w:t>
+      </w:r>
+      <w:r>
+        <w:t xml:space="preserve">are kept </w:t>
+      </w:r>
+      <w:r>
+        <w:t>(i.e. network io, and user io)</w:t>
+      </w:r>
+      <w:r>
+        <w:t>.</w:t>
+      </w:r>
+    </w:p>
+    <w:p>
+      <w:pPr>
+        <w:pStyle w:val="ListParagraph"/>
+        <w:numPr>
+          <w:ilvl w:val="0"/>
+          <w:numId w:val="6"/>
+        </w:numPr>
+      </w:pPr>
+      <w:r>
+        <w:t>definitions.h</w:t>
+      </w:r>
+    </w:p>
+    <w:p>
+      <w:pPr>
+        <w:pStyle w:val="ListParagraph"/>
+        <w:numPr>
+          <w:ilvl w:val="1"/>
+          <w:numId w:val="6"/>
+        </w:numPr>
+      </w:pPr>
+      <w:r>
+        <w:t>General definitions</w:t>
+      </w:r>
+      <w:r>
+        <w:t xml:space="preserve"> to be used through the program</w:t>
+      </w:r>
+      <w:r>
+        <w:t>, such as TRUE and FALSE.</w:t>
+      </w:r>
+    </w:p>
+    <w:p/>
+    <w:p>
+      <w:r>
+        <w:t>Program navigation:</w:t>
+      </w:r>
+    </w:p>
+    <w:p>
+      <w:pPr>
+        <w:ind w:left="720"/>
+      </w:pPr>
+      <w:r>
+        <w:t>This is the policy for how the user will navigate the program.</w:t>
+      </w:r>
+    </w:p>
+    <w:p>
+      <w:pPr>
+        <w:ind w:left="720"/>
+      </w:pPr>
+      <w:r>
+        <w:t>When the user first starts the program they will be greeted with a welcome message and a command prompt</w:t>
+      </w:r>
+      <w:r>
+        <w:t xml:space="preserve"> the input state is set to the command state.</w:t>
+      </w:r>
+    </w:p>
+    <w:p>
+      <w:pPr>
+        <w:ind w:left="720"/>
+      </w:pPr>
+      <w:r>
+        <w:t>Command state:</w:t>
+      </w:r>
+    </w:p>
+    <w:p>
+      <w:pPr>
+        <w:pStyle w:val="ListParagraph"/>
+        <w:numPr>
+          <w:ilvl w:val="0"/>
+          <w:numId w:val="17"/>
+        </w:numPr>
+      </w:pPr>
+      <w:r>
+        <w:t xml:space="preserve">“settings”: </w:t>
+      </w:r>
+      <w:r>
+        <w:t>Open settings (sets settings state).</w:t>
+      </w:r>
+    </w:p>
+    <w:p>
+      <w:pPr>
+        <w:pStyle w:val="ListParagraph"/>
+        <w:numPr>
+          <w:ilvl w:val="0"/>
+          <w:numId w:val="17"/>
+        </w:numPr>
+      </w:pPr>
+      <w:r>
+        <w:t>“</w:t>
+      </w:r>
+      <w:r>
+        <w:t>create</w:t>
+      </w:r>
+      <w:r>
+        <w:t xml:space="preserve">”: </w:t>
+      </w:r>
+      <w:r>
+        <w:t>Create network.</w:t>
+      </w:r>
+    </w:p>
+    <w:p>
+      <w:pPr>
+        <w:pStyle w:val="ListParagraph"/>
+        <w:numPr>
+          <w:ilvl w:val="0"/>
+          <w:numId w:val="17"/>
+        </w:numPr>
+      </w:pPr>
+      <w:r>
+        <w:t>“</w:t>
+      </w:r>
+      <w:r>
+        <w:t>join</w:t>
+      </w:r>
+      <w:r>
+        <w:t xml:space="preserve">”: </w:t>
+      </w:r>
+      <w:r>
+        <w:t>Join network (sets join network state).</w:t>
+      </w:r>
+    </w:p>
+    <w:p>
+      <w:pPr>
+        <w:pStyle w:val="ListParagraph"/>
+        <w:numPr>
+          <w:ilvl w:val="0"/>
+          <w:numId w:val="17"/>
+        </w:numPr>
+      </w:pPr>
+      <w:r>
+        <w:t>“</w:t>
+      </w:r>
+      <w:r>
+        <w:t>help</w:t>
+      </w:r>
+      <w:r>
+        <w:t>”</w:t>
+      </w:r>
+      <w:r>
+        <w:t xml:space="preserve"> or “h”</w:t>
+      </w:r>
+      <w:r>
+        <w:t xml:space="preserve">: </w:t>
+      </w:r>
+      <w:r>
+        <w:t>Print help.</w:t>
+      </w:r>
+    </w:p>
+    <w:p>
+      <w:pPr>
+        <w:pStyle w:val="ListParagraph"/>
+        <w:numPr>
+          <w:ilvl w:val="0"/>
+          <w:numId w:val="17"/>
+        </w:numPr>
+      </w:pPr>
+      <w:r>
+        <w:t>“</w:t>
+      </w:r>
+      <w:r>
+        <w:t>quit</w:t>
+      </w:r>
+      <w:r>
+        <w:t xml:space="preserve">”: </w:t>
+      </w:r>
+      <w:r>
+        <w:t>Quit program.</w:t>
+      </w:r>
+    </w:p>
+    <w:p>
+      <w:pPr>
+        <w:ind w:left="720"/>
+      </w:pPr>
+      <w:r>
+        <w:t>Settings state:</w:t>
+      </w:r>
+    </w:p>
+    <w:p>
+      <w:pPr>
+        <w:pStyle w:val="ListParagraph"/>
+        <w:numPr>
+          <w:ilvl w:val="0"/>
+          <w:numId w:val="16"/>
+        </w:numPr>
+      </w:pPr>
+      <w:r>
+        <w:t>“</w:t>
+      </w:r>
+      <w:r>
+        <w:t>[setting] = [val]</w:t>
+      </w:r>
+      <w:r>
+        <w:t xml:space="preserve">”: </w:t>
+      </w:r>
+      <w:r>
+        <w:t>Set a setting.</w:t>
+      </w:r>
+    </w:p>
+    <w:p>
+      <w:pPr>
+        <w:pStyle w:val="ListParagraph"/>
+        <w:numPr>
+          <w:ilvl w:val="0"/>
+          <w:numId w:val="16"/>
+        </w:numPr>
+      </w:pPr>
+      <w:r>
+        <w:t>“</w:t>
+      </w:r>
+      <w:r>
+        <w:t>save</w:t>
+      </w:r>
+      <w:r>
+        <w:t xml:space="preserve">”: </w:t>
+      </w:r>
+      <w:r>
+        <w:t>Save settings.</w:t>
+      </w:r>
+    </w:p>
+    <w:p>
+      <w:pPr>
+        <w:pStyle w:val="ListParagraph"/>
+        <w:numPr>
+          <w:ilvl w:val="0"/>
+          <w:numId w:val="16"/>
+        </w:numPr>
+      </w:pPr>
+      <w:r>
+        <w:t>“</w:t>
+      </w:r>
+      <w:r>
+        <w:t>reset</w:t>
+      </w:r>
+      <w:r>
+        <w:t xml:space="preserve">”: </w:t>
+      </w:r>
+      <w:r>
+        <w:t>Reset settings.</w:t>
+      </w:r>
+    </w:p>
+    <w:p>
+      <w:pPr>
+        <w:pStyle w:val="ListParagraph"/>
+        <w:numPr>
+          <w:ilvl w:val="0"/>
+          <w:numId w:val="16"/>
+        </w:numPr>
+      </w:pPr>
+      <w:r>
+        <w:t>“</w:t>
+      </w:r>
+      <w:r>
+        <w:t>discard</w:t>
+      </w:r>
+      <w:r>
+        <w:t xml:space="preserve">”: </w:t>
+      </w:r>
+      <w:r>
+        <w:t>Discard changes.</w:t>
+      </w:r>
+    </w:p>
+    <w:p>
+      <w:pPr>
+        <w:pStyle w:val="ListParagraph"/>
+        <w:numPr>
+          <w:ilvl w:val="0"/>
+          <w:numId w:val="16"/>
+        </w:numPr>
+      </w:pPr>
+      <w:r>
+        <w:t>“</w:t>
+      </w:r>
+      <w:r>
+        <w:t>help</w:t>
+      </w:r>
+      <w:r>
+        <w:t>”</w:t>
+      </w:r>
+      <w:r>
+        <w:t xml:space="preserve"> or “h”</w:t>
+      </w:r>
+      <w:r>
+        <w:t xml:space="preserve">: </w:t>
+      </w:r>
+      <w:r>
+        <w:t>Get help.</w:t>
+      </w:r>
+    </w:p>
+    <w:p>
+      <w:pPr>
+        <w:pStyle w:val="ListParagraph"/>
+        <w:numPr>
+          <w:ilvl w:val="0"/>
+          <w:numId w:val="16"/>
+        </w:numPr>
+      </w:pPr>
+      <w:r>
+        <w:t>“</w:t>
+      </w:r>
+      <w:r>
+        <w:t>return</w:t>
+      </w:r>
+      <w:r>
+        <w:t xml:space="preserve">”: </w:t>
+      </w:r>
+      <w:r>
+        <w:t>Return (sets command state).</w:t>
+      </w:r>
+    </w:p>
+    <w:p>
+      <w:pPr>
+        <w:ind w:left="720"/>
+      </w:pPr>
+      <w:r>
+        <w:t>Join network state:</w:t>
+      </w:r>
+    </w:p>
+    <w:p>
+      <w:pPr>
+        <w:pStyle w:val="ListParagraph"/>
+        <w:numPr>
+          <w:ilvl w:val="0"/>
+          <w:numId w:val="18"/>
+        </w:numPr>
+      </w:pPr>
+      <w:r>
+        <w:t>“</w:t>
+      </w:r>
+      <w:r>
+        <w:t>[network_name]</w:t>
+      </w:r>
+      <w:r>
+        <w:t xml:space="preserve">”: </w:t>
+      </w:r>
+      <w:r>
+        <w:t>Input a network</w:t>
+      </w:r>
+      <w:r>
+        <w:t xml:space="preserve"> name</w:t>
+      </w:r>
+      <w:r>
+        <w:t xml:space="preserve"> (sets password state)</w:t>
+      </w:r>
+      <w:r>
+        <w:t>.</w:t>
+      </w:r>
+    </w:p>
+    <w:p>
+      <w:pPr>
+        <w:pStyle w:val="ListParagraph"/>
+        <w:numPr>
+          <w:ilvl w:val="0"/>
+          <w:numId w:val="18"/>
+        </w:numPr>
+      </w:pPr>
+      <w:r>
+        <w:t>“</w:t>
+      </w:r>
+      <w:r>
+        <w:t>return</w:t>
+      </w:r>
+      <w:r>
+        <w:t xml:space="preserve">”: </w:t>
+      </w:r>
+      <w:r>
+        <w:t>return</w:t>
+      </w:r>
+      <w:r>
+        <w:t xml:space="preserve"> (sets command state)</w:t>
+      </w:r>
+      <w:r>
+        <w:t>.</w:t>
+      </w:r>
+    </w:p>
+    <w:p>
+      <w:pPr>
+        <w:ind w:left="720"/>
+      </w:pPr>
+      <w:r>
+        <w:t>Messaging state:</w:t>
+      </w:r>
+    </w:p>
+    <w:p>
+      <w:pPr>
+        <w:pStyle w:val="ListParagraph"/>
+        <w:numPr>
+          <w:ilvl w:val="0"/>
+          <w:numId w:val="22"/>
+        </w:numPr>
+      </w:pPr>
+      <w:r>
+        <w:t>“</w:t>
+      </w:r>
+      <w:r>
+        <w:t>[message]</w:t>
+      </w:r>
+      <w:r>
+        <w:t xml:space="preserve">”: </w:t>
+      </w:r>
+      <w:r>
+        <w:t>Input a message.</w:t>
+      </w:r>
+    </w:p>
+    <w:p>
+      <w:pPr>
+        <w:pStyle w:val="ListParagraph"/>
+        <w:numPr>
+          <w:ilvl w:val="0"/>
+          <w:numId w:val="22"/>
+        </w:numPr>
+      </w:pPr>
+      <w:r>
+        <w:t>“</w:t>
+      </w:r>
+      <w:r>
+        <w:t>:</w:t>
+      </w:r>
       <w:bookmarkStart w:id="0" w:name="_GoBack"/>
       <w:bookmarkEnd w:id="0"/>
-    </w:p>
-    <w:p/>
-    <w:p>
-      <w:r>
-        <w:t>Source files</w:t>
-      </w:r>
-      <w:r>
-        <w:t xml:space="preserve"> (in src)</w:t>
+      <w:r>
+        <w:t>help</w:t>
+      </w:r>
+      <w:r>
+        <w:t>”</w:t>
+      </w:r>
+      <w:r>
+        <w:t xml:space="preserve"> or “h”</w:t>
+      </w:r>
+      <w:r>
+        <w:t xml:space="preserve">: </w:t>
+      </w:r>
+      <w:r>
+        <w:t>Print help.</w:t>
+      </w:r>
+    </w:p>
+    <w:p>
+      <w:pPr>
+        <w:pStyle w:val="ListParagraph"/>
+        <w:numPr>
+          <w:ilvl w:val="0"/>
+          <w:numId w:val="22"/>
+        </w:numPr>
+      </w:pPr>
+      <w:r>
+        <w:t>“</w:t>
       </w:r>
       <w:r>
         <w:t>:</w:t>
       </w:r>
+      <w:r>
+        <w:t>return</w:t>
+      </w:r>
+      <w:r>
+        <w:t xml:space="preserve">”: </w:t>
+      </w:r>
+      <w:r>
+        <w:t>Return (sets command state).</w:t>
+      </w:r>
+    </w:p>
+    <w:p>
+      <w:pPr>
+        <w:ind w:left="720"/>
+      </w:pPr>
+      <w:r>
+        <w:t>Input p</w:t>
+      </w:r>
+      <w:r>
+        <w:t>assword state:</w:t>
+      </w:r>
     </w:p>
     <w:p>
       <w:pPr>
         <w:pStyle w:val="ListParagraph"/>
         <w:numPr>
           <w:ilvl w:val="0"/>
-          <w:numId w:val="6"/>
-        </w:numPr>
-      </w:pPr>
-      <w:r>
-        <w:t>m</w:t>
-      </w:r>
-      <w:r>
-        <w:t>ain.c</w:t>
-      </w:r>
-      <w:r>
-        <w:t>:</w:t>
-      </w:r>
-    </w:p>
-    <w:p>
-      <w:pPr>
-        <w:pStyle w:val="ListParagraph"/>
-        <w:numPr>
-          <w:ilvl w:val="1"/>
-          <w:numId w:val="6"/>
-        </w:numPr>
-      </w:pPr>
-      <w:r>
-        <w:t>Insertion point for code.</w:t>
-      </w:r>
-    </w:p>
-    <w:p>
-      <w:pPr>
-        <w:pStyle w:val="ListParagraph"/>
-        <w:numPr>
-          <w:ilvl w:val="1"/>
-          <w:numId w:val="6"/>
-        </w:numPr>
-      </w:pPr>
-      <w:r>
-        <w:t>Don’t put functions</w:t>
-      </w:r>
-      <w:r>
-        <w:t xml:space="preserve"> that need to be unit tested in here.</w:t>
+          <w:numId w:val="19"/>
+        </w:numPr>
+      </w:pPr>
+      <w:r>
+        <w:t>“</w:t>
+      </w:r>
+      <w:r>
+        <w:t>[password]</w:t>
+      </w:r>
+      <w:r>
+        <w:t xml:space="preserve">”: </w:t>
+      </w:r>
+      <w:r>
+        <w:t>Input a password (sets message state on network join or asks for password again).</w:t>
       </w:r>
     </w:p>
     <w:p>
@@ -434,26 +1067,28 @@
         <w:pStyle w:val="ListParagraph"/>
         <w:numPr>
           <w:ilvl w:val="0"/>
-          <w:numId w:val="6"/>
-        </w:numPr>
-      </w:pPr>
-      <w:r>
-        <w:t>fileio.c</w:t>
-      </w:r>
-      <w:r>
-        <w:t>:</w:t>
-      </w:r>
-    </w:p>
-    <w:p>
-      <w:pPr>
-        <w:pStyle w:val="ListParagraph"/>
-        <w:numPr>
-          <w:ilvl w:val="1"/>
-          <w:numId w:val="6"/>
-        </w:numPr>
-      </w:pPr>
-      <w:r>
-        <w:t>Input and output for files.</w:t>
+          <w:numId w:val="19"/>
+        </w:numPr>
+      </w:pPr>
+      <w:r>
+        <w:t>“</w:t>
+      </w:r>
+      <w:r>
+        <w:t>return</w:t>
+      </w:r>
+      <w:r>
+        <w:t xml:space="preserve">”: </w:t>
+      </w:r>
+      <w:r>
+        <w:t>Return (sets command state).</w:t>
+      </w:r>
+    </w:p>
+    <w:p>
+      <w:pPr>
+        <w:ind w:left="720"/>
+      </w:pPr>
+      <w:r>
+        <w:t>Create network state:</w:t>
       </w:r>
     </w:p>
     <w:p>
@@ -461,26 +1096,20 @@
         <w:pStyle w:val="ListParagraph"/>
         <w:numPr>
           <w:ilvl w:val="0"/>
-          <w:numId w:val="6"/>
-        </w:numPr>
-      </w:pPr>
-      <w:r>
-        <w:t>networkio.c</w:t>
-      </w:r>
-      <w:r>
-        <w:t>:</w:t>
-      </w:r>
-    </w:p>
-    <w:p>
-      <w:pPr>
-        <w:pStyle w:val="ListParagraph"/>
-        <w:numPr>
-          <w:ilvl w:val="1"/>
-          <w:numId w:val="6"/>
-        </w:numPr>
-      </w:pPr>
-      <w:r>
-        <w:t>For sending and receiving things on the network.</w:t>
+          <w:numId w:val="20"/>
+        </w:numPr>
+      </w:pPr>
+      <w:r>
+        <w:t>“</w:t>
+      </w:r>
+      <w:r>
+        <w:t>[network_name]</w:t>
+      </w:r>
+      <w:r>
+        <w:t xml:space="preserve">”: </w:t>
+      </w:r>
+      <w:r>
+        <w:t>Input a network name (sets set password state).</w:t>
       </w:r>
     </w:p>
     <w:p>
@@ -488,23 +1117,28 @@
         <w:pStyle w:val="ListParagraph"/>
         <w:numPr>
           <w:ilvl w:val="0"/>
-          <w:numId w:val="6"/>
-        </w:numPr>
-      </w:pPr>
-      <w:r>
-        <w:t>userio.c</w:t>
-      </w:r>
-    </w:p>
-    <w:p>
-      <w:pPr>
-        <w:pStyle w:val="ListParagraph"/>
-        <w:numPr>
-          <w:ilvl w:val="1"/>
-          <w:numId w:val="6"/>
-        </w:numPr>
-      </w:pPr>
-      <w:r>
-        <w:t>For displaying and getting strings to/from the user.</w:t>
+          <w:numId w:val="20"/>
+        </w:numPr>
+      </w:pPr>
+      <w:r>
+        <w:t>“</w:t>
+      </w:r>
+      <w:r>
+        <w:t>return</w:t>
+      </w:r>
+      <w:r>
+        <w:t xml:space="preserve">”: </w:t>
+      </w:r>
+      <w:r>
+        <w:t>Return (sets command state).</w:t>
+      </w:r>
+    </w:p>
+    <w:p>
+      <w:pPr>
+        <w:ind w:left="720"/>
+      </w:pPr>
+      <w:r>
+        <w:t>Set password state:</w:t>
       </w:r>
     </w:p>
     <w:p>
@@ -512,35 +1146,21 @@
         <w:pStyle w:val="ListParagraph"/>
         <w:numPr>
           <w:ilvl w:val="0"/>
-          <w:numId w:val="6"/>
-        </w:numPr>
-      </w:pPr>
-      <w:r>
-        <w:t>mainloop.c</w:t>
-      </w:r>
-    </w:p>
-    <w:p>
-      <w:pPr>
-        <w:pStyle w:val="ListParagraph"/>
-        <w:numPr>
-          <w:ilvl w:val="1"/>
-          <w:numId w:val="6"/>
-        </w:numPr>
-      </w:pPr>
-      <w:r>
-        <w:t>This is where the mainloop(s)</w:t>
-      </w:r>
-      <w:r>
-        <w:t xml:space="preserve"> </w:t>
-      </w:r>
-      <w:r>
-        <w:t xml:space="preserve">are kept </w:t>
-      </w:r>
-      <w:r>
-        <w:t>(i.e. network io, and user io)</w:t>
-      </w:r>
-      <w:r>
-        <w:t>.</w:t>
+          <w:numId w:val="21"/>
+        </w:numPr>
+      </w:pPr>
+      <w:r>
+        <w:lastRenderedPageBreak/>
+        <w:t>“</w:t>
+      </w:r>
+      <w:r>
+        <w:t>[password]</w:t>
+      </w:r>
+      <w:r>
+        <w:t xml:space="preserve">”: </w:t>
+      </w:r>
+      <w:r>
+        <w:t>Set a password (returns to command state on success or prompts user for another password on invalid password).</w:t>
       </w:r>
     </w:p>
     <w:p>
@@ -548,35 +1168,74 @@
         <w:pStyle w:val="ListParagraph"/>
         <w:numPr>
           <w:ilvl w:val="0"/>
-          <w:numId w:val="6"/>
-        </w:numPr>
-      </w:pPr>
-      <w:r>
-        <w:t>definitions.h</w:t>
-      </w:r>
-    </w:p>
-    <w:p>
-      <w:pPr>
-        <w:pStyle w:val="ListParagraph"/>
-        <w:numPr>
-          <w:ilvl w:val="1"/>
-          <w:numId w:val="6"/>
-        </w:numPr>
-      </w:pPr>
-      <w:r>
-        <w:lastRenderedPageBreak/>
-        <w:t>General definitions</w:t>
-      </w:r>
-      <w:r>
-        <w:t xml:space="preserve"> to be used through the program</w:t>
-      </w:r>
-      <w:r>
-        <w:t>, such as TRUE and FALSE.</w:t>
+          <w:numId w:val="21"/>
+        </w:numPr>
+      </w:pPr>
+      <w:r>
+        <w:t>“</w:t>
+      </w:r>
+      <w:r>
+        <w:t>return</w:t>
+      </w:r>
+      <w:r>
+        <w:t xml:space="preserve">”: </w:t>
+      </w:r>
+      <w:r>
+        <w:t>Return</w:t>
+      </w:r>
+      <w:r>
+        <w:t xml:space="preserve"> (sets command state).</w:t>
       </w:r>
     </w:p>
     <w:p/>
     <w:p/>
-    <w:p/>
+    <w:p>
+      <w:r>
+        <w:t>User commands:</w:t>
+      </w:r>
+    </w:p>
+    <w:p>
+      <w:pPr>
+        <w:ind w:left="720"/>
+      </w:pPr>
+      <w:r>
+        <w:t>User input command functions are defined void fun(char* args[MAX_ARGS]);</w:t>
+      </w:r>
+      <w:r>
+        <w:br/>
+        <w:t>where</w:t>
+      </w:r>
+      <w:r>
+        <w:t xml:space="preserve"> char*</w:t>
+      </w:r>
+      <w:r>
+        <w:t xml:space="preserve"> args</w:t>
+      </w:r>
+      <w:r>
+        <w:t>[MAX_ARGS] = {command, arg1, arg2, arg3, …., argmax - 1};</w:t>
+      </w:r>
+    </w:p>
+    <w:p>
+      <w:pPr>
+        <w:ind w:left="720"/>
+      </w:pPr>
+      <w:r>
+        <w:t>User commands are stored in char* USER_COMMAND[NUM_USER_COMMANDS];</w:t>
+      </w:r>
+      <w:r>
+        <w:br/>
+        <w:t>Command functions are stored in USER_COMMAND_FUNCS[NUM_USER_COMMANDS];</w:t>
+      </w:r>
+      <w:r>
+        <w:br/>
+        <w:t>USER_COMMANDS[n] maps to USER_COMMAND_FUNCS[n]</w:t>
+      </w:r>
+    </w:p>
+    <w:p>
+      <w:pPr>
+        <w:ind w:left="720"/>
+      </w:pPr>
+    </w:p>
     <w:p>
       <w:r>
         <w:t>Test structure:</w:t>
@@ -632,21 +1291,6 @@
       <w:r>
         <w:t>.</w:t>
       </w:r>
-    </w:p>
-    <w:p/>
-    <w:p>
-      <w:r>
-        <w:t>Bugs:</w:t>
-      </w:r>
-    </w:p>
-    <w:p>
-      <w:pPr>
-        <w:pStyle w:val="ListParagraph"/>
-        <w:numPr>
-          <w:ilvl w:val="0"/>
-          <w:numId w:val="1"/>
-        </w:numPr>
-      </w:pPr>
     </w:p>
     <w:sectPr>
       <w:pgSz w:w="11906" w:h="16838"/>
@@ -661,6 +1305,119 @@
 <file path=word/numbering.xml><?xml version="1.0" encoding="utf-8"?>
 <w:numbering xmlns:wpc="http://schemas.microsoft.com/office/word/2010/wordprocessingCanvas" xmlns:cx="http://schemas.microsoft.com/office/drawing/2014/chartex" xmlns:cx1="http://schemas.microsoft.com/office/drawing/2015/9/8/chartex" xmlns:cx2="http://schemas.microsoft.com/office/drawing/2015/10/21/chartex" xmlns:cx3="http://schemas.microsoft.com/office/drawing/2016/5/9/chartex" xmlns:cx4="http://schemas.microsoft.com/office/drawing/2016/5/10/chartex" xmlns:cx5="http://schemas.microsoft.com/office/drawing/2016/5/11/chartex" xmlns:mc="http://schemas.openxmlformats.org/markup-compatibility/2006" xmlns:o="urn:schemas-microsoft-com:office:office" xmlns:r="http://schemas.openxmlformats.org/officeDocument/2006/relationships" xmlns:m="http://schemas.openxmlformats.org/officeDocument/2006/math" xmlns:v="urn:schemas-microsoft-com:vml" xmlns:wp14="http://schemas.microsoft.com/office/word/2010/wordprocessingDrawing" xmlns:wp="http://schemas.openxmlformats.org/drawingml/2006/wordprocessingDrawing" xmlns:w10="urn:schemas-microsoft-com:office:word" xmlns:w="http://schemas.openxmlformats.org/wordprocessingml/2006/main" xmlns:w14="http://schemas.microsoft.com/office/word/2010/wordml" xmlns:w15="http://schemas.microsoft.com/office/word/2012/wordml" xmlns:w16se="http://schemas.microsoft.com/office/word/2015/wordml/symex" xmlns:wpg="http://schemas.microsoft.com/office/word/2010/wordprocessingGroup" xmlns:wpi="http://schemas.microsoft.com/office/word/2010/wordprocessingInk" xmlns:wne="http://schemas.microsoft.com/office/word/2006/wordml" xmlns:wps="http://schemas.microsoft.com/office/word/2010/wordprocessingShape" mc:Ignorable="w14 w15 w16se wp14">
   <w:abstractNum w:abstractNumId="0" w15:restartNumberingAfterBreak="0">
+    <w:nsid w:val="06D01B98"/>
+    <w:multiLevelType w:val="hybridMultilevel"/>
+    <w:tmpl w:val="7C822000"/>
+    <w:lvl w:ilvl="0" w:tplc="08090001">
+      <w:start w:val="1"/>
+      <w:numFmt w:val="bullet"/>
+      <w:lvlText w:val=""/>
+      <w:lvlJc w:val="left"/>
+      <w:pPr>
+        <w:ind w:left="720" w:hanging="360"/>
+      </w:pPr>
+      <w:rPr>
+        <w:rFonts w:ascii="Symbol" w:hAnsi="Symbol" w:hint="default"/>
+      </w:rPr>
+    </w:lvl>
+    <w:lvl w:ilvl="1" w:tplc="08090003" w:tentative="1">
+      <w:start w:val="1"/>
+      <w:numFmt w:val="bullet"/>
+      <w:lvlText w:val="o"/>
+      <w:lvlJc w:val="left"/>
+      <w:pPr>
+        <w:ind w:left="1440" w:hanging="360"/>
+      </w:pPr>
+      <w:rPr>
+        <w:rFonts w:ascii="Courier New" w:hAnsi="Courier New" w:cs="Courier New" w:hint="default"/>
+      </w:rPr>
+    </w:lvl>
+    <w:lvl w:ilvl="2" w:tplc="08090005" w:tentative="1">
+      <w:start w:val="1"/>
+      <w:numFmt w:val="bullet"/>
+      <w:lvlText w:val=""/>
+      <w:lvlJc w:val="left"/>
+      <w:pPr>
+        <w:ind w:left="2160" w:hanging="360"/>
+      </w:pPr>
+      <w:rPr>
+        <w:rFonts w:ascii="Wingdings" w:hAnsi="Wingdings" w:hint="default"/>
+      </w:rPr>
+    </w:lvl>
+    <w:lvl w:ilvl="3" w:tplc="08090001" w:tentative="1">
+      <w:start w:val="1"/>
+      <w:numFmt w:val="bullet"/>
+      <w:lvlText w:val=""/>
+      <w:lvlJc w:val="left"/>
+      <w:pPr>
+        <w:ind w:left="2880" w:hanging="360"/>
+      </w:pPr>
+      <w:rPr>
+        <w:rFonts w:ascii="Symbol" w:hAnsi="Symbol" w:hint="default"/>
+      </w:rPr>
+    </w:lvl>
+    <w:lvl w:ilvl="4" w:tplc="08090003" w:tentative="1">
+      <w:start w:val="1"/>
+      <w:numFmt w:val="bullet"/>
+      <w:lvlText w:val="o"/>
+      <w:lvlJc w:val="left"/>
+      <w:pPr>
+        <w:ind w:left="3600" w:hanging="360"/>
+      </w:pPr>
+      <w:rPr>
+        <w:rFonts w:ascii="Courier New" w:hAnsi="Courier New" w:cs="Courier New" w:hint="default"/>
+      </w:rPr>
+    </w:lvl>
+    <w:lvl w:ilvl="5" w:tplc="08090005" w:tentative="1">
+      <w:start w:val="1"/>
+      <w:numFmt w:val="bullet"/>
+      <w:lvlText w:val=""/>
+      <w:lvlJc w:val="left"/>
+      <w:pPr>
+        <w:ind w:left="4320" w:hanging="360"/>
+      </w:pPr>
+      <w:rPr>
+        <w:rFonts w:ascii="Wingdings" w:hAnsi="Wingdings" w:hint="default"/>
+      </w:rPr>
+    </w:lvl>
+    <w:lvl w:ilvl="6" w:tplc="08090001" w:tentative="1">
+      <w:start w:val="1"/>
+      <w:numFmt w:val="bullet"/>
+      <w:lvlText w:val=""/>
+      <w:lvlJc w:val="left"/>
+      <w:pPr>
+        <w:ind w:left="5040" w:hanging="360"/>
+      </w:pPr>
+      <w:rPr>
+        <w:rFonts w:ascii="Symbol" w:hAnsi="Symbol" w:hint="default"/>
+      </w:rPr>
+    </w:lvl>
+    <w:lvl w:ilvl="7" w:tplc="08090003" w:tentative="1">
+      <w:start w:val="1"/>
+      <w:numFmt w:val="bullet"/>
+      <w:lvlText w:val="o"/>
+      <w:lvlJc w:val="left"/>
+      <w:pPr>
+        <w:ind w:left="5760" w:hanging="360"/>
+      </w:pPr>
+      <w:rPr>
+        <w:rFonts w:ascii="Courier New" w:hAnsi="Courier New" w:cs="Courier New" w:hint="default"/>
+      </w:rPr>
+    </w:lvl>
+    <w:lvl w:ilvl="8" w:tplc="08090005" w:tentative="1">
+      <w:start w:val="1"/>
+      <w:numFmt w:val="bullet"/>
+      <w:lvlText w:val=""/>
+      <w:lvlJc w:val="left"/>
+      <w:pPr>
+        <w:ind w:left="6480" w:hanging="360"/>
+      </w:pPr>
+      <w:rPr>
+        <w:rFonts w:ascii="Wingdings" w:hAnsi="Wingdings" w:hint="default"/>
+      </w:rPr>
+    </w:lvl>
+  </w:abstractNum>
+  <w:abstractNum w:abstractNumId="1" w15:restartNumberingAfterBreak="0">
     <w:nsid w:val="0781063B"/>
     <w:multiLevelType w:val="hybridMultilevel"/>
     <w:tmpl w:val="0D863168"/>
@@ -773,7 +1530,7 @@
       </w:rPr>
     </w:lvl>
   </w:abstractNum>
-  <w:abstractNum w:abstractNumId="1" w15:restartNumberingAfterBreak="0">
+  <w:abstractNum w:abstractNumId="2" w15:restartNumberingAfterBreak="0">
     <w:nsid w:val="118A0FB3"/>
     <w:multiLevelType w:val="hybridMultilevel"/>
     <w:tmpl w:val="D1CE5334"/>
@@ -886,7 +1643,7 @@
       </w:rPr>
     </w:lvl>
   </w:abstractNum>
-  <w:abstractNum w:abstractNumId="2" w15:restartNumberingAfterBreak="0">
+  <w:abstractNum w:abstractNumId="3" w15:restartNumberingAfterBreak="0">
     <w:nsid w:val="1BDD2A66"/>
     <w:multiLevelType w:val="hybridMultilevel"/>
     <w:tmpl w:val="66AC547E"/>
@@ -999,7 +1756,120 @@
       </w:rPr>
     </w:lvl>
   </w:abstractNum>
-  <w:abstractNum w:abstractNumId="3" w15:restartNumberingAfterBreak="0">
+  <w:abstractNum w:abstractNumId="4" w15:restartNumberingAfterBreak="0">
+    <w:nsid w:val="1C010E12"/>
+    <w:multiLevelType w:val="hybridMultilevel"/>
+    <w:tmpl w:val="0430F222"/>
+    <w:lvl w:ilvl="0" w:tplc="08090001">
+      <w:start w:val="1"/>
+      <w:numFmt w:val="bullet"/>
+      <w:lvlText w:val=""/>
+      <w:lvlJc w:val="left"/>
+      <w:pPr>
+        <w:ind w:left="1440" w:hanging="360"/>
+      </w:pPr>
+      <w:rPr>
+        <w:rFonts w:ascii="Symbol" w:hAnsi="Symbol" w:hint="default"/>
+      </w:rPr>
+    </w:lvl>
+    <w:lvl w:ilvl="1" w:tplc="08090003" w:tentative="1">
+      <w:start w:val="1"/>
+      <w:numFmt w:val="bullet"/>
+      <w:lvlText w:val="o"/>
+      <w:lvlJc w:val="left"/>
+      <w:pPr>
+        <w:ind w:left="2160" w:hanging="360"/>
+      </w:pPr>
+      <w:rPr>
+        <w:rFonts w:ascii="Courier New" w:hAnsi="Courier New" w:cs="Courier New" w:hint="default"/>
+      </w:rPr>
+    </w:lvl>
+    <w:lvl w:ilvl="2" w:tplc="08090005" w:tentative="1">
+      <w:start w:val="1"/>
+      <w:numFmt w:val="bullet"/>
+      <w:lvlText w:val=""/>
+      <w:lvlJc w:val="left"/>
+      <w:pPr>
+        <w:ind w:left="2880" w:hanging="360"/>
+      </w:pPr>
+      <w:rPr>
+        <w:rFonts w:ascii="Wingdings" w:hAnsi="Wingdings" w:hint="default"/>
+      </w:rPr>
+    </w:lvl>
+    <w:lvl w:ilvl="3" w:tplc="08090001" w:tentative="1">
+      <w:start w:val="1"/>
+      <w:numFmt w:val="bullet"/>
+      <w:lvlText w:val=""/>
+      <w:lvlJc w:val="left"/>
+      <w:pPr>
+        <w:ind w:left="3600" w:hanging="360"/>
+      </w:pPr>
+      <w:rPr>
+        <w:rFonts w:ascii="Symbol" w:hAnsi="Symbol" w:hint="default"/>
+      </w:rPr>
+    </w:lvl>
+    <w:lvl w:ilvl="4" w:tplc="08090003" w:tentative="1">
+      <w:start w:val="1"/>
+      <w:numFmt w:val="bullet"/>
+      <w:lvlText w:val="o"/>
+      <w:lvlJc w:val="left"/>
+      <w:pPr>
+        <w:ind w:left="4320" w:hanging="360"/>
+      </w:pPr>
+      <w:rPr>
+        <w:rFonts w:ascii="Courier New" w:hAnsi="Courier New" w:cs="Courier New" w:hint="default"/>
+      </w:rPr>
+    </w:lvl>
+    <w:lvl w:ilvl="5" w:tplc="08090005" w:tentative="1">
+      <w:start w:val="1"/>
+      <w:numFmt w:val="bullet"/>
+      <w:lvlText w:val=""/>
+      <w:lvlJc w:val="left"/>
+      <w:pPr>
+        <w:ind w:left="5040" w:hanging="360"/>
+      </w:pPr>
+      <w:rPr>
+        <w:rFonts w:ascii="Wingdings" w:hAnsi="Wingdings" w:hint="default"/>
+      </w:rPr>
+    </w:lvl>
+    <w:lvl w:ilvl="6" w:tplc="08090001" w:tentative="1">
+      <w:start w:val="1"/>
+      <w:numFmt w:val="bullet"/>
+      <w:lvlText w:val=""/>
+      <w:lvlJc w:val="left"/>
+      <w:pPr>
+        <w:ind w:left="5760" w:hanging="360"/>
+      </w:pPr>
+      <w:rPr>
+        <w:rFonts w:ascii="Symbol" w:hAnsi="Symbol" w:hint="default"/>
+      </w:rPr>
+    </w:lvl>
+    <w:lvl w:ilvl="7" w:tplc="08090003" w:tentative="1">
+      <w:start w:val="1"/>
+      <w:numFmt w:val="bullet"/>
+      <w:lvlText w:val="o"/>
+      <w:lvlJc w:val="left"/>
+      <w:pPr>
+        <w:ind w:left="6480" w:hanging="360"/>
+      </w:pPr>
+      <w:rPr>
+        <w:rFonts w:ascii="Courier New" w:hAnsi="Courier New" w:cs="Courier New" w:hint="default"/>
+      </w:rPr>
+    </w:lvl>
+    <w:lvl w:ilvl="8" w:tplc="08090005" w:tentative="1">
+      <w:start w:val="1"/>
+      <w:numFmt w:val="bullet"/>
+      <w:lvlText w:val=""/>
+      <w:lvlJc w:val="left"/>
+      <w:pPr>
+        <w:ind w:left="7200" w:hanging="360"/>
+      </w:pPr>
+      <w:rPr>
+        <w:rFonts w:ascii="Wingdings" w:hAnsi="Wingdings" w:hint="default"/>
+      </w:rPr>
+    </w:lvl>
+  </w:abstractNum>
+  <w:abstractNum w:abstractNumId="5" w15:restartNumberingAfterBreak="0">
     <w:nsid w:val="241B5875"/>
     <w:multiLevelType w:val="hybridMultilevel"/>
     <w:tmpl w:val="9D8C8238"/>
@@ -1112,7 +1982,7 @@
       </w:rPr>
     </w:lvl>
   </w:abstractNum>
-  <w:abstractNum w:abstractNumId="4" w15:restartNumberingAfterBreak="0">
+  <w:abstractNum w:abstractNumId="6" w15:restartNumberingAfterBreak="0">
     <w:nsid w:val="247D04C3"/>
     <w:multiLevelType w:val="hybridMultilevel"/>
     <w:tmpl w:val="C7D6F0D8"/>
@@ -1225,7 +2095,7 @@
       </w:rPr>
     </w:lvl>
   </w:abstractNum>
-  <w:abstractNum w:abstractNumId="5" w15:restartNumberingAfterBreak="0">
+  <w:abstractNum w:abstractNumId="7" w15:restartNumberingAfterBreak="0">
     <w:nsid w:val="25C8202B"/>
     <w:multiLevelType w:val="hybridMultilevel"/>
     <w:tmpl w:val="AF2CA8D0"/>
@@ -1338,7 +2208,459 @@
       </w:rPr>
     </w:lvl>
   </w:abstractNum>
-  <w:abstractNum w:abstractNumId="6" w15:restartNumberingAfterBreak="0">
+  <w:abstractNum w:abstractNumId="8" w15:restartNumberingAfterBreak="0">
+    <w:nsid w:val="26F304B6"/>
+    <w:multiLevelType w:val="hybridMultilevel"/>
+    <w:tmpl w:val="BD8E61F6"/>
+    <w:lvl w:ilvl="0" w:tplc="08090001">
+      <w:start w:val="1"/>
+      <w:numFmt w:val="bullet"/>
+      <w:lvlText w:val=""/>
+      <w:lvlJc w:val="left"/>
+      <w:pPr>
+        <w:ind w:left="720" w:hanging="360"/>
+      </w:pPr>
+      <w:rPr>
+        <w:rFonts w:ascii="Symbol" w:hAnsi="Symbol" w:hint="default"/>
+      </w:rPr>
+    </w:lvl>
+    <w:lvl w:ilvl="1" w:tplc="08090003" w:tentative="1">
+      <w:start w:val="1"/>
+      <w:numFmt w:val="bullet"/>
+      <w:lvlText w:val="o"/>
+      <w:lvlJc w:val="left"/>
+      <w:pPr>
+        <w:ind w:left="1440" w:hanging="360"/>
+      </w:pPr>
+      <w:rPr>
+        <w:rFonts w:ascii="Courier New" w:hAnsi="Courier New" w:cs="Courier New" w:hint="default"/>
+      </w:rPr>
+    </w:lvl>
+    <w:lvl w:ilvl="2" w:tplc="08090005" w:tentative="1">
+      <w:start w:val="1"/>
+      <w:numFmt w:val="bullet"/>
+      <w:lvlText w:val=""/>
+      <w:lvlJc w:val="left"/>
+      <w:pPr>
+        <w:ind w:left="2160" w:hanging="360"/>
+      </w:pPr>
+      <w:rPr>
+        <w:rFonts w:ascii="Wingdings" w:hAnsi="Wingdings" w:hint="default"/>
+      </w:rPr>
+    </w:lvl>
+    <w:lvl w:ilvl="3" w:tplc="08090001" w:tentative="1">
+      <w:start w:val="1"/>
+      <w:numFmt w:val="bullet"/>
+      <w:lvlText w:val=""/>
+      <w:lvlJc w:val="left"/>
+      <w:pPr>
+        <w:ind w:left="2880" w:hanging="360"/>
+      </w:pPr>
+      <w:rPr>
+        <w:rFonts w:ascii="Symbol" w:hAnsi="Symbol" w:hint="default"/>
+      </w:rPr>
+    </w:lvl>
+    <w:lvl w:ilvl="4" w:tplc="08090003" w:tentative="1">
+      <w:start w:val="1"/>
+      <w:numFmt w:val="bullet"/>
+      <w:lvlText w:val="o"/>
+      <w:lvlJc w:val="left"/>
+      <w:pPr>
+        <w:ind w:left="3600" w:hanging="360"/>
+      </w:pPr>
+      <w:rPr>
+        <w:rFonts w:ascii="Courier New" w:hAnsi="Courier New" w:cs="Courier New" w:hint="default"/>
+      </w:rPr>
+    </w:lvl>
+    <w:lvl w:ilvl="5" w:tplc="08090005" w:tentative="1">
+      <w:start w:val="1"/>
+      <w:numFmt w:val="bullet"/>
+      <w:lvlText w:val=""/>
+      <w:lvlJc w:val="left"/>
+      <w:pPr>
+        <w:ind w:left="4320" w:hanging="360"/>
+      </w:pPr>
+      <w:rPr>
+        <w:rFonts w:ascii="Wingdings" w:hAnsi="Wingdings" w:hint="default"/>
+      </w:rPr>
+    </w:lvl>
+    <w:lvl w:ilvl="6" w:tplc="08090001" w:tentative="1">
+      <w:start w:val="1"/>
+      <w:numFmt w:val="bullet"/>
+      <w:lvlText w:val=""/>
+      <w:lvlJc w:val="left"/>
+      <w:pPr>
+        <w:ind w:left="5040" w:hanging="360"/>
+      </w:pPr>
+      <w:rPr>
+        <w:rFonts w:ascii="Symbol" w:hAnsi="Symbol" w:hint="default"/>
+      </w:rPr>
+    </w:lvl>
+    <w:lvl w:ilvl="7" w:tplc="08090003" w:tentative="1">
+      <w:start w:val="1"/>
+      <w:numFmt w:val="bullet"/>
+      <w:lvlText w:val="o"/>
+      <w:lvlJc w:val="left"/>
+      <w:pPr>
+        <w:ind w:left="5760" w:hanging="360"/>
+      </w:pPr>
+      <w:rPr>
+        <w:rFonts w:ascii="Courier New" w:hAnsi="Courier New" w:cs="Courier New" w:hint="default"/>
+      </w:rPr>
+    </w:lvl>
+    <w:lvl w:ilvl="8" w:tplc="08090005" w:tentative="1">
+      <w:start w:val="1"/>
+      <w:numFmt w:val="bullet"/>
+      <w:lvlText w:val=""/>
+      <w:lvlJc w:val="left"/>
+      <w:pPr>
+        <w:ind w:left="6480" w:hanging="360"/>
+      </w:pPr>
+      <w:rPr>
+        <w:rFonts w:ascii="Wingdings" w:hAnsi="Wingdings" w:hint="default"/>
+      </w:rPr>
+    </w:lvl>
+  </w:abstractNum>
+  <w:abstractNum w:abstractNumId="9" w15:restartNumberingAfterBreak="0">
+    <w:nsid w:val="2C87679E"/>
+    <w:multiLevelType w:val="hybridMultilevel"/>
+    <w:tmpl w:val="F0F22874"/>
+    <w:lvl w:ilvl="0" w:tplc="08090001">
+      <w:start w:val="1"/>
+      <w:numFmt w:val="bullet"/>
+      <w:lvlText w:val=""/>
+      <w:lvlJc w:val="left"/>
+      <w:pPr>
+        <w:ind w:left="1440" w:hanging="360"/>
+      </w:pPr>
+      <w:rPr>
+        <w:rFonts w:ascii="Symbol" w:hAnsi="Symbol" w:hint="default"/>
+      </w:rPr>
+    </w:lvl>
+    <w:lvl w:ilvl="1" w:tplc="08090003" w:tentative="1">
+      <w:start w:val="1"/>
+      <w:numFmt w:val="bullet"/>
+      <w:lvlText w:val="o"/>
+      <w:lvlJc w:val="left"/>
+      <w:pPr>
+        <w:ind w:left="2160" w:hanging="360"/>
+      </w:pPr>
+      <w:rPr>
+        <w:rFonts w:ascii="Courier New" w:hAnsi="Courier New" w:cs="Courier New" w:hint="default"/>
+      </w:rPr>
+    </w:lvl>
+    <w:lvl w:ilvl="2" w:tplc="08090005" w:tentative="1">
+      <w:start w:val="1"/>
+      <w:numFmt w:val="bullet"/>
+      <w:lvlText w:val=""/>
+      <w:lvlJc w:val="left"/>
+      <w:pPr>
+        <w:ind w:left="2880" w:hanging="360"/>
+      </w:pPr>
+      <w:rPr>
+        <w:rFonts w:ascii="Wingdings" w:hAnsi="Wingdings" w:hint="default"/>
+      </w:rPr>
+    </w:lvl>
+    <w:lvl w:ilvl="3" w:tplc="08090001" w:tentative="1">
+      <w:start w:val="1"/>
+      <w:numFmt w:val="bullet"/>
+      <w:lvlText w:val=""/>
+      <w:lvlJc w:val="left"/>
+      <w:pPr>
+        <w:ind w:left="3600" w:hanging="360"/>
+      </w:pPr>
+      <w:rPr>
+        <w:rFonts w:ascii="Symbol" w:hAnsi="Symbol" w:hint="default"/>
+      </w:rPr>
+    </w:lvl>
+    <w:lvl w:ilvl="4" w:tplc="08090003" w:tentative="1">
+      <w:start w:val="1"/>
+      <w:numFmt w:val="bullet"/>
+      <w:lvlText w:val="o"/>
+      <w:lvlJc w:val="left"/>
+      <w:pPr>
+        <w:ind w:left="4320" w:hanging="360"/>
+      </w:pPr>
+      <w:rPr>
+        <w:rFonts w:ascii="Courier New" w:hAnsi="Courier New" w:cs="Courier New" w:hint="default"/>
+      </w:rPr>
+    </w:lvl>
+    <w:lvl w:ilvl="5" w:tplc="08090005" w:tentative="1">
+      <w:start w:val="1"/>
+      <w:numFmt w:val="bullet"/>
+      <w:lvlText w:val=""/>
+      <w:lvlJc w:val="left"/>
+      <w:pPr>
+        <w:ind w:left="5040" w:hanging="360"/>
+      </w:pPr>
+      <w:rPr>
+        <w:rFonts w:ascii="Wingdings" w:hAnsi="Wingdings" w:hint="default"/>
+      </w:rPr>
+    </w:lvl>
+    <w:lvl w:ilvl="6" w:tplc="08090001" w:tentative="1">
+      <w:start w:val="1"/>
+      <w:numFmt w:val="bullet"/>
+      <w:lvlText w:val=""/>
+      <w:lvlJc w:val="left"/>
+      <w:pPr>
+        <w:ind w:left="5760" w:hanging="360"/>
+      </w:pPr>
+      <w:rPr>
+        <w:rFonts w:ascii="Symbol" w:hAnsi="Symbol" w:hint="default"/>
+      </w:rPr>
+    </w:lvl>
+    <w:lvl w:ilvl="7" w:tplc="08090003" w:tentative="1">
+      <w:start w:val="1"/>
+      <w:numFmt w:val="bullet"/>
+      <w:lvlText w:val="o"/>
+      <w:lvlJc w:val="left"/>
+      <w:pPr>
+        <w:ind w:left="6480" w:hanging="360"/>
+      </w:pPr>
+      <w:rPr>
+        <w:rFonts w:ascii="Courier New" w:hAnsi="Courier New" w:cs="Courier New" w:hint="default"/>
+      </w:rPr>
+    </w:lvl>
+    <w:lvl w:ilvl="8" w:tplc="08090005" w:tentative="1">
+      <w:start w:val="1"/>
+      <w:numFmt w:val="bullet"/>
+      <w:lvlText w:val=""/>
+      <w:lvlJc w:val="left"/>
+      <w:pPr>
+        <w:ind w:left="7200" w:hanging="360"/>
+      </w:pPr>
+      <w:rPr>
+        <w:rFonts w:ascii="Wingdings" w:hAnsi="Wingdings" w:hint="default"/>
+      </w:rPr>
+    </w:lvl>
+  </w:abstractNum>
+  <w:abstractNum w:abstractNumId="10" w15:restartNumberingAfterBreak="0">
+    <w:nsid w:val="2DDC02FA"/>
+    <w:multiLevelType w:val="hybridMultilevel"/>
+    <w:tmpl w:val="B55C11DA"/>
+    <w:lvl w:ilvl="0" w:tplc="08090001">
+      <w:start w:val="1"/>
+      <w:numFmt w:val="bullet"/>
+      <w:lvlText w:val=""/>
+      <w:lvlJc w:val="left"/>
+      <w:pPr>
+        <w:ind w:left="1440" w:hanging="360"/>
+      </w:pPr>
+      <w:rPr>
+        <w:rFonts w:ascii="Symbol" w:hAnsi="Symbol" w:hint="default"/>
+      </w:rPr>
+    </w:lvl>
+    <w:lvl w:ilvl="1" w:tplc="08090003" w:tentative="1">
+      <w:start w:val="1"/>
+      <w:numFmt w:val="bullet"/>
+      <w:lvlText w:val="o"/>
+      <w:lvlJc w:val="left"/>
+      <w:pPr>
+        <w:ind w:left="2160" w:hanging="360"/>
+      </w:pPr>
+      <w:rPr>
+        <w:rFonts w:ascii="Courier New" w:hAnsi="Courier New" w:cs="Courier New" w:hint="default"/>
+      </w:rPr>
+    </w:lvl>
+    <w:lvl w:ilvl="2" w:tplc="08090005" w:tentative="1">
+      <w:start w:val="1"/>
+      <w:numFmt w:val="bullet"/>
+      <w:lvlText w:val=""/>
+      <w:lvlJc w:val="left"/>
+      <w:pPr>
+        <w:ind w:left="2880" w:hanging="360"/>
+      </w:pPr>
+      <w:rPr>
+        <w:rFonts w:ascii="Wingdings" w:hAnsi="Wingdings" w:hint="default"/>
+      </w:rPr>
+    </w:lvl>
+    <w:lvl w:ilvl="3" w:tplc="08090001" w:tentative="1">
+      <w:start w:val="1"/>
+      <w:numFmt w:val="bullet"/>
+      <w:lvlText w:val=""/>
+      <w:lvlJc w:val="left"/>
+      <w:pPr>
+        <w:ind w:left="3600" w:hanging="360"/>
+      </w:pPr>
+      <w:rPr>
+        <w:rFonts w:ascii="Symbol" w:hAnsi="Symbol" w:hint="default"/>
+      </w:rPr>
+    </w:lvl>
+    <w:lvl w:ilvl="4" w:tplc="08090003" w:tentative="1">
+      <w:start w:val="1"/>
+      <w:numFmt w:val="bullet"/>
+      <w:lvlText w:val="o"/>
+      <w:lvlJc w:val="left"/>
+      <w:pPr>
+        <w:ind w:left="4320" w:hanging="360"/>
+      </w:pPr>
+      <w:rPr>
+        <w:rFonts w:ascii="Courier New" w:hAnsi="Courier New" w:cs="Courier New" w:hint="default"/>
+      </w:rPr>
+    </w:lvl>
+    <w:lvl w:ilvl="5" w:tplc="08090005" w:tentative="1">
+      <w:start w:val="1"/>
+      <w:numFmt w:val="bullet"/>
+      <w:lvlText w:val=""/>
+      <w:lvlJc w:val="left"/>
+      <w:pPr>
+        <w:ind w:left="5040" w:hanging="360"/>
+      </w:pPr>
+      <w:rPr>
+        <w:rFonts w:ascii="Wingdings" w:hAnsi="Wingdings" w:hint="default"/>
+      </w:rPr>
+    </w:lvl>
+    <w:lvl w:ilvl="6" w:tplc="08090001" w:tentative="1">
+      <w:start w:val="1"/>
+      <w:numFmt w:val="bullet"/>
+      <w:lvlText w:val=""/>
+      <w:lvlJc w:val="left"/>
+      <w:pPr>
+        <w:ind w:left="5760" w:hanging="360"/>
+      </w:pPr>
+      <w:rPr>
+        <w:rFonts w:ascii="Symbol" w:hAnsi="Symbol" w:hint="default"/>
+      </w:rPr>
+    </w:lvl>
+    <w:lvl w:ilvl="7" w:tplc="08090003" w:tentative="1">
+      <w:start w:val="1"/>
+      <w:numFmt w:val="bullet"/>
+      <w:lvlText w:val="o"/>
+      <w:lvlJc w:val="left"/>
+      <w:pPr>
+        <w:ind w:left="6480" w:hanging="360"/>
+      </w:pPr>
+      <w:rPr>
+        <w:rFonts w:ascii="Courier New" w:hAnsi="Courier New" w:cs="Courier New" w:hint="default"/>
+      </w:rPr>
+    </w:lvl>
+    <w:lvl w:ilvl="8" w:tplc="08090005" w:tentative="1">
+      <w:start w:val="1"/>
+      <w:numFmt w:val="bullet"/>
+      <w:lvlText w:val=""/>
+      <w:lvlJc w:val="left"/>
+      <w:pPr>
+        <w:ind w:left="7200" w:hanging="360"/>
+      </w:pPr>
+      <w:rPr>
+        <w:rFonts w:ascii="Wingdings" w:hAnsi="Wingdings" w:hint="default"/>
+      </w:rPr>
+    </w:lvl>
+  </w:abstractNum>
+  <w:abstractNum w:abstractNumId="11" w15:restartNumberingAfterBreak="0">
+    <w:nsid w:val="3D9E23B1"/>
+    <w:multiLevelType w:val="hybridMultilevel"/>
+    <w:tmpl w:val="00A624CE"/>
+    <w:lvl w:ilvl="0" w:tplc="08090001">
+      <w:start w:val="1"/>
+      <w:numFmt w:val="bullet"/>
+      <w:lvlText w:val=""/>
+      <w:lvlJc w:val="left"/>
+      <w:pPr>
+        <w:ind w:left="1440" w:hanging="360"/>
+      </w:pPr>
+      <w:rPr>
+        <w:rFonts w:ascii="Symbol" w:hAnsi="Symbol" w:hint="default"/>
+      </w:rPr>
+    </w:lvl>
+    <w:lvl w:ilvl="1" w:tplc="08090003" w:tentative="1">
+      <w:start w:val="1"/>
+      <w:numFmt w:val="bullet"/>
+      <w:lvlText w:val="o"/>
+      <w:lvlJc w:val="left"/>
+      <w:pPr>
+        <w:ind w:left="2160" w:hanging="360"/>
+      </w:pPr>
+      <w:rPr>
+        <w:rFonts w:ascii="Courier New" w:hAnsi="Courier New" w:cs="Courier New" w:hint="default"/>
+      </w:rPr>
+    </w:lvl>
+    <w:lvl w:ilvl="2" w:tplc="08090005" w:tentative="1">
+      <w:start w:val="1"/>
+      <w:numFmt w:val="bullet"/>
+      <w:lvlText w:val=""/>
+      <w:lvlJc w:val="left"/>
+      <w:pPr>
+        <w:ind w:left="2880" w:hanging="360"/>
+      </w:pPr>
+      <w:rPr>
+        <w:rFonts w:ascii="Wingdings" w:hAnsi="Wingdings" w:hint="default"/>
+      </w:rPr>
+    </w:lvl>
+    <w:lvl w:ilvl="3" w:tplc="08090001" w:tentative="1">
+      <w:start w:val="1"/>
+      <w:numFmt w:val="bullet"/>
+      <w:lvlText w:val=""/>
+      <w:lvlJc w:val="left"/>
+      <w:pPr>
+        <w:ind w:left="3600" w:hanging="360"/>
+      </w:pPr>
+      <w:rPr>
+        <w:rFonts w:ascii="Symbol" w:hAnsi="Symbol" w:hint="default"/>
+      </w:rPr>
+    </w:lvl>
+    <w:lvl w:ilvl="4" w:tplc="08090003" w:tentative="1">
+      <w:start w:val="1"/>
+      <w:numFmt w:val="bullet"/>
+      <w:lvlText w:val="o"/>
+      <w:lvlJc w:val="left"/>
+      <w:pPr>
+        <w:ind w:left="4320" w:hanging="360"/>
+      </w:pPr>
+      <w:rPr>
+        <w:rFonts w:ascii="Courier New" w:hAnsi="Courier New" w:cs="Courier New" w:hint="default"/>
+      </w:rPr>
+    </w:lvl>
+    <w:lvl w:ilvl="5" w:tplc="08090005" w:tentative="1">
+      <w:start w:val="1"/>
+      <w:numFmt w:val="bullet"/>
+      <w:lvlText w:val=""/>
+      <w:lvlJc w:val="left"/>
+      <w:pPr>
+        <w:ind w:left="5040" w:hanging="360"/>
+      </w:pPr>
+      <w:rPr>
+        <w:rFonts w:ascii="Wingdings" w:hAnsi="Wingdings" w:hint="default"/>
+      </w:rPr>
+    </w:lvl>
+    <w:lvl w:ilvl="6" w:tplc="08090001" w:tentative="1">
+      <w:start w:val="1"/>
+      <w:numFmt w:val="bullet"/>
+      <w:lvlText w:val=""/>
+      <w:lvlJc w:val="left"/>
+      <w:pPr>
+        <w:ind w:left="5760" w:hanging="360"/>
+      </w:pPr>
+      <w:rPr>
+        <w:rFonts w:ascii="Symbol" w:hAnsi="Symbol" w:hint="default"/>
+      </w:rPr>
+    </w:lvl>
+    <w:lvl w:ilvl="7" w:tplc="08090003" w:tentative="1">
+      <w:start w:val="1"/>
+      <w:numFmt w:val="bullet"/>
+      <w:lvlText w:val="o"/>
+      <w:lvlJc w:val="left"/>
+      <w:pPr>
+        <w:ind w:left="6480" w:hanging="360"/>
+      </w:pPr>
+      <w:rPr>
+        <w:rFonts w:ascii="Courier New" w:hAnsi="Courier New" w:cs="Courier New" w:hint="default"/>
+      </w:rPr>
+    </w:lvl>
+    <w:lvl w:ilvl="8" w:tplc="08090005" w:tentative="1">
+      <w:start w:val="1"/>
+      <w:numFmt w:val="bullet"/>
+      <w:lvlText w:val=""/>
+      <w:lvlJc w:val="left"/>
+      <w:pPr>
+        <w:ind w:left="7200" w:hanging="360"/>
+      </w:pPr>
+      <w:rPr>
+        <w:rFonts w:ascii="Wingdings" w:hAnsi="Wingdings" w:hint="default"/>
+      </w:rPr>
+    </w:lvl>
+  </w:abstractNum>
+  <w:abstractNum w:abstractNumId="12" w15:restartNumberingAfterBreak="0">
     <w:nsid w:val="43637AB0"/>
     <w:multiLevelType w:val="hybridMultilevel"/>
     <w:tmpl w:val="05BEAC6A"/>
@@ -1451,7 +2773,7 @@
       </w:rPr>
     </w:lvl>
   </w:abstractNum>
-  <w:abstractNum w:abstractNumId="7" w15:restartNumberingAfterBreak="0">
+  <w:abstractNum w:abstractNumId="13" w15:restartNumberingAfterBreak="0">
     <w:nsid w:val="43CB1855"/>
     <w:multiLevelType w:val="hybridMultilevel"/>
     <w:tmpl w:val="6BC4C9E0"/>
@@ -1564,7 +2886,685 @@
       </w:rPr>
     </w:lvl>
   </w:abstractNum>
-  <w:abstractNum w:abstractNumId="8" w15:restartNumberingAfterBreak="0">
+  <w:abstractNum w:abstractNumId="14" w15:restartNumberingAfterBreak="0">
+    <w:nsid w:val="489E06E6"/>
+    <w:multiLevelType w:val="hybridMultilevel"/>
+    <w:tmpl w:val="CEEA6F2C"/>
+    <w:lvl w:ilvl="0" w:tplc="08090001">
+      <w:start w:val="1"/>
+      <w:numFmt w:val="bullet"/>
+      <w:lvlText w:val=""/>
+      <w:lvlJc w:val="left"/>
+      <w:pPr>
+        <w:ind w:left="1440" w:hanging="360"/>
+      </w:pPr>
+      <w:rPr>
+        <w:rFonts w:ascii="Symbol" w:hAnsi="Symbol" w:hint="default"/>
+      </w:rPr>
+    </w:lvl>
+    <w:lvl w:ilvl="1" w:tplc="08090003" w:tentative="1">
+      <w:start w:val="1"/>
+      <w:numFmt w:val="bullet"/>
+      <w:lvlText w:val="o"/>
+      <w:lvlJc w:val="left"/>
+      <w:pPr>
+        <w:ind w:left="2160" w:hanging="360"/>
+      </w:pPr>
+      <w:rPr>
+        <w:rFonts w:ascii="Courier New" w:hAnsi="Courier New" w:cs="Courier New" w:hint="default"/>
+      </w:rPr>
+    </w:lvl>
+    <w:lvl w:ilvl="2" w:tplc="08090005" w:tentative="1">
+      <w:start w:val="1"/>
+      <w:numFmt w:val="bullet"/>
+      <w:lvlText w:val=""/>
+      <w:lvlJc w:val="left"/>
+      <w:pPr>
+        <w:ind w:left="2880" w:hanging="360"/>
+      </w:pPr>
+      <w:rPr>
+        <w:rFonts w:ascii="Wingdings" w:hAnsi="Wingdings" w:hint="default"/>
+      </w:rPr>
+    </w:lvl>
+    <w:lvl w:ilvl="3" w:tplc="08090001" w:tentative="1">
+      <w:start w:val="1"/>
+      <w:numFmt w:val="bullet"/>
+      <w:lvlText w:val=""/>
+      <w:lvlJc w:val="left"/>
+      <w:pPr>
+        <w:ind w:left="3600" w:hanging="360"/>
+      </w:pPr>
+      <w:rPr>
+        <w:rFonts w:ascii="Symbol" w:hAnsi="Symbol" w:hint="default"/>
+      </w:rPr>
+    </w:lvl>
+    <w:lvl w:ilvl="4" w:tplc="08090003" w:tentative="1">
+      <w:start w:val="1"/>
+      <w:numFmt w:val="bullet"/>
+      <w:lvlText w:val="o"/>
+      <w:lvlJc w:val="left"/>
+      <w:pPr>
+        <w:ind w:left="4320" w:hanging="360"/>
+      </w:pPr>
+      <w:rPr>
+        <w:rFonts w:ascii="Courier New" w:hAnsi="Courier New" w:cs="Courier New" w:hint="default"/>
+      </w:rPr>
+    </w:lvl>
+    <w:lvl w:ilvl="5" w:tplc="08090005" w:tentative="1">
+      <w:start w:val="1"/>
+      <w:numFmt w:val="bullet"/>
+      <w:lvlText w:val=""/>
+      <w:lvlJc w:val="left"/>
+      <w:pPr>
+        <w:ind w:left="5040" w:hanging="360"/>
+      </w:pPr>
+      <w:rPr>
+        <w:rFonts w:ascii="Wingdings" w:hAnsi="Wingdings" w:hint="default"/>
+      </w:rPr>
+    </w:lvl>
+    <w:lvl w:ilvl="6" w:tplc="08090001" w:tentative="1">
+      <w:start w:val="1"/>
+      <w:numFmt w:val="bullet"/>
+      <w:lvlText w:val=""/>
+      <w:lvlJc w:val="left"/>
+      <w:pPr>
+        <w:ind w:left="5760" w:hanging="360"/>
+      </w:pPr>
+      <w:rPr>
+        <w:rFonts w:ascii="Symbol" w:hAnsi="Symbol" w:hint="default"/>
+      </w:rPr>
+    </w:lvl>
+    <w:lvl w:ilvl="7" w:tplc="08090003" w:tentative="1">
+      <w:start w:val="1"/>
+      <w:numFmt w:val="bullet"/>
+      <w:lvlText w:val="o"/>
+      <w:lvlJc w:val="left"/>
+      <w:pPr>
+        <w:ind w:left="6480" w:hanging="360"/>
+      </w:pPr>
+      <w:rPr>
+        <w:rFonts w:ascii="Courier New" w:hAnsi="Courier New" w:cs="Courier New" w:hint="default"/>
+      </w:rPr>
+    </w:lvl>
+    <w:lvl w:ilvl="8" w:tplc="08090005" w:tentative="1">
+      <w:start w:val="1"/>
+      <w:numFmt w:val="bullet"/>
+      <w:lvlText w:val=""/>
+      <w:lvlJc w:val="left"/>
+      <w:pPr>
+        <w:ind w:left="7200" w:hanging="360"/>
+      </w:pPr>
+      <w:rPr>
+        <w:rFonts w:ascii="Wingdings" w:hAnsi="Wingdings" w:hint="default"/>
+      </w:rPr>
+    </w:lvl>
+  </w:abstractNum>
+  <w:abstractNum w:abstractNumId="15" w15:restartNumberingAfterBreak="0">
+    <w:nsid w:val="500F176C"/>
+    <w:multiLevelType w:val="hybridMultilevel"/>
+    <w:tmpl w:val="735CF796"/>
+    <w:lvl w:ilvl="0" w:tplc="08090001">
+      <w:start w:val="1"/>
+      <w:numFmt w:val="bullet"/>
+      <w:lvlText w:val=""/>
+      <w:lvlJc w:val="left"/>
+      <w:pPr>
+        <w:ind w:left="1440" w:hanging="360"/>
+      </w:pPr>
+      <w:rPr>
+        <w:rFonts w:ascii="Symbol" w:hAnsi="Symbol" w:hint="default"/>
+      </w:rPr>
+    </w:lvl>
+    <w:lvl w:ilvl="1" w:tplc="08090003" w:tentative="1">
+      <w:start w:val="1"/>
+      <w:numFmt w:val="bullet"/>
+      <w:lvlText w:val="o"/>
+      <w:lvlJc w:val="left"/>
+      <w:pPr>
+        <w:ind w:left="2160" w:hanging="360"/>
+      </w:pPr>
+      <w:rPr>
+        <w:rFonts w:ascii="Courier New" w:hAnsi="Courier New" w:cs="Courier New" w:hint="default"/>
+      </w:rPr>
+    </w:lvl>
+    <w:lvl w:ilvl="2" w:tplc="08090005" w:tentative="1">
+      <w:start w:val="1"/>
+      <w:numFmt w:val="bullet"/>
+      <w:lvlText w:val=""/>
+      <w:lvlJc w:val="left"/>
+      <w:pPr>
+        <w:ind w:left="2880" w:hanging="360"/>
+      </w:pPr>
+      <w:rPr>
+        <w:rFonts w:ascii="Wingdings" w:hAnsi="Wingdings" w:hint="default"/>
+      </w:rPr>
+    </w:lvl>
+    <w:lvl w:ilvl="3" w:tplc="08090001" w:tentative="1">
+      <w:start w:val="1"/>
+      <w:numFmt w:val="bullet"/>
+      <w:lvlText w:val=""/>
+      <w:lvlJc w:val="left"/>
+      <w:pPr>
+        <w:ind w:left="3600" w:hanging="360"/>
+      </w:pPr>
+      <w:rPr>
+        <w:rFonts w:ascii="Symbol" w:hAnsi="Symbol" w:hint="default"/>
+      </w:rPr>
+    </w:lvl>
+    <w:lvl w:ilvl="4" w:tplc="08090003" w:tentative="1">
+      <w:start w:val="1"/>
+      <w:numFmt w:val="bullet"/>
+      <w:lvlText w:val="o"/>
+      <w:lvlJc w:val="left"/>
+      <w:pPr>
+        <w:ind w:left="4320" w:hanging="360"/>
+      </w:pPr>
+      <w:rPr>
+        <w:rFonts w:ascii="Courier New" w:hAnsi="Courier New" w:cs="Courier New" w:hint="default"/>
+      </w:rPr>
+    </w:lvl>
+    <w:lvl w:ilvl="5" w:tplc="08090005" w:tentative="1">
+      <w:start w:val="1"/>
+      <w:numFmt w:val="bullet"/>
+      <w:lvlText w:val=""/>
+      <w:lvlJc w:val="left"/>
+      <w:pPr>
+        <w:ind w:left="5040" w:hanging="360"/>
+      </w:pPr>
+      <w:rPr>
+        <w:rFonts w:ascii="Wingdings" w:hAnsi="Wingdings" w:hint="default"/>
+      </w:rPr>
+    </w:lvl>
+    <w:lvl w:ilvl="6" w:tplc="08090001" w:tentative="1">
+      <w:start w:val="1"/>
+      <w:numFmt w:val="bullet"/>
+      <w:lvlText w:val=""/>
+      <w:lvlJc w:val="left"/>
+      <w:pPr>
+        <w:ind w:left="5760" w:hanging="360"/>
+      </w:pPr>
+      <w:rPr>
+        <w:rFonts w:ascii="Symbol" w:hAnsi="Symbol" w:hint="default"/>
+      </w:rPr>
+    </w:lvl>
+    <w:lvl w:ilvl="7" w:tplc="08090003" w:tentative="1">
+      <w:start w:val="1"/>
+      <w:numFmt w:val="bullet"/>
+      <w:lvlText w:val="o"/>
+      <w:lvlJc w:val="left"/>
+      <w:pPr>
+        <w:ind w:left="6480" w:hanging="360"/>
+      </w:pPr>
+      <w:rPr>
+        <w:rFonts w:ascii="Courier New" w:hAnsi="Courier New" w:cs="Courier New" w:hint="default"/>
+      </w:rPr>
+    </w:lvl>
+    <w:lvl w:ilvl="8" w:tplc="08090005" w:tentative="1">
+      <w:start w:val="1"/>
+      <w:numFmt w:val="bullet"/>
+      <w:lvlText w:val=""/>
+      <w:lvlJc w:val="left"/>
+      <w:pPr>
+        <w:ind w:left="7200" w:hanging="360"/>
+      </w:pPr>
+      <w:rPr>
+        <w:rFonts w:ascii="Wingdings" w:hAnsi="Wingdings" w:hint="default"/>
+      </w:rPr>
+    </w:lvl>
+  </w:abstractNum>
+  <w:abstractNum w:abstractNumId="16" w15:restartNumberingAfterBreak="0">
+    <w:nsid w:val="524C05D9"/>
+    <w:multiLevelType w:val="hybridMultilevel"/>
+    <w:tmpl w:val="F0D240DA"/>
+    <w:lvl w:ilvl="0" w:tplc="08090001">
+      <w:start w:val="1"/>
+      <w:numFmt w:val="bullet"/>
+      <w:lvlText w:val=""/>
+      <w:lvlJc w:val="left"/>
+      <w:pPr>
+        <w:ind w:left="1440" w:hanging="360"/>
+      </w:pPr>
+      <w:rPr>
+        <w:rFonts w:ascii="Symbol" w:hAnsi="Symbol" w:hint="default"/>
+      </w:rPr>
+    </w:lvl>
+    <w:lvl w:ilvl="1" w:tplc="08090003" w:tentative="1">
+      <w:start w:val="1"/>
+      <w:numFmt w:val="bullet"/>
+      <w:lvlText w:val="o"/>
+      <w:lvlJc w:val="left"/>
+      <w:pPr>
+        <w:ind w:left="2160" w:hanging="360"/>
+      </w:pPr>
+      <w:rPr>
+        <w:rFonts w:ascii="Courier New" w:hAnsi="Courier New" w:cs="Courier New" w:hint="default"/>
+      </w:rPr>
+    </w:lvl>
+    <w:lvl w:ilvl="2" w:tplc="08090005" w:tentative="1">
+      <w:start w:val="1"/>
+      <w:numFmt w:val="bullet"/>
+      <w:lvlText w:val=""/>
+      <w:lvlJc w:val="left"/>
+      <w:pPr>
+        <w:ind w:left="2880" w:hanging="360"/>
+      </w:pPr>
+      <w:rPr>
+        <w:rFonts w:ascii="Wingdings" w:hAnsi="Wingdings" w:hint="default"/>
+      </w:rPr>
+    </w:lvl>
+    <w:lvl w:ilvl="3" w:tplc="08090001" w:tentative="1">
+      <w:start w:val="1"/>
+      <w:numFmt w:val="bullet"/>
+      <w:lvlText w:val=""/>
+      <w:lvlJc w:val="left"/>
+      <w:pPr>
+        <w:ind w:left="3600" w:hanging="360"/>
+      </w:pPr>
+      <w:rPr>
+        <w:rFonts w:ascii="Symbol" w:hAnsi="Symbol" w:hint="default"/>
+      </w:rPr>
+    </w:lvl>
+    <w:lvl w:ilvl="4" w:tplc="08090003" w:tentative="1">
+      <w:start w:val="1"/>
+      <w:numFmt w:val="bullet"/>
+      <w:lvlText w:val="o"/>
+      <w:lvlJc w:val="left"/>
+      <w:pPr>
+        <w:ind w:left="4320" w:hanging="360"/>
+      </w:pPr>
+      <w:rPr>
+        <w:rFonts w:ascii="Courier New" w:hAnsi="Courier New" w:cs="Courier New" w:hint="default"/>
+      </w:rPr>
+    </w:lvl>
+    <w:lvl w:ilvl="5" w:tplc="08090005" w:tentative="1">
+      <w:start w:val="1"/>
+      <w:numFmt w:val="bullet"/>
+      <w:lvlText w:val=""/>
+      <w:lvlJc w:val="left"/>
+      <w:pPr>
+        <w:ind w:left="5040" w:hanging="360"/>
+      </w:pPr>
+      <w:rPr>
+        <w:rFonts w:ascii="Wingdings" w:hAnsi="Wingdings" w:hint="default"/>
+      </w:rPr>
+    </w:lvl>
+    <w:lvl w:ilvl="6" w:tplc="08090001" w:tentative="1">
+      <w:start w:val="1"/>
+      <w:numFmt w:val="bullet"/>
+      <w:lvlText w:val=""/>
+      <w:lvlJc w:val="left"/>
+      <w:pPr>
+        <w:ind w:left="5760" w:hanging="360"/>
+      </w:pPr>
+      <w:rPr>
+        <w:rFonts w:ascii="Symbol" w:hAnsi="Symbol" w:hint="default"/>
+      </w:rPr>
+    </w:lvl>
+    <w:lvl w:ilvl="7" w:tplc="08090003" w:tentative="1">
+      <w:start w:val="1"/>
+      <w:numFmt w:val="bullet"/>
+      <w:lvlText w:val="o"/>
+      <w:lvlJc w:val="left"/>
+      <w:pPr>
+        <w:ind w:left="6480" w:hanging="360"/>
+      </w:pPr>
+      <w:rPr>
+        <w:rFonts w:ascii="Courier New" w:hAnsi="Courier New" w:cs="Courier New" w:hint="default"/>
+      </w:rPr>
+    </w:lvl>
+    <w:lvl w:ilvl="8" w:tplc="08090005" w:tentative="1">
+      <w:start w:val="1"/>
+      <w:numFmt w:val="bullet"/>
+      <w:lvlText w:val=""/>
+      <w:lvlJc w:val="left"/>
+      <w:pPr>
+        <w:ind w:left="7200" w:hanging="360"/>
+      </w:pPr>
+      <w:rPr>
+        <w:rFonts w:ascii="Wingdings" w:hAnsi="Wingdings" w:hint="default"/>
+      </w:rPr>
+    </w:lvl>
+  </w:abstractNum>
+  <w:abstractNum w:abstractNumId="17" w15:restartNumberingAfterBreak="0">
+    <w:nsid w:val="55C40517"/>
+    <w:multiLevelType w:val="hybridMultilevel"/>
+    <w:tmpl w:val="01E2AC98"/>
+    <w:lvl w:ilvl="0" w:tplc="08090001">
+      <w:start w:val="1"/>
+      <w:numFmt w:val="bullet"/>
+      <w:lvlText w:val=""/>
+      <w:lvlJc w:val="left"/>
+      <w:pPr>
+        <w:ind w:left="1440" w:hanging="360"/>
+      </w:pPr>
+      <w:rPr>
+        <w:rFonts w:ascii="Symbol" w:hAnsi="Symbol" w:hint="default"/>
+      </w:rPr>
+    </w:lvl>
+    <w:lvl w:ilvl="1" w:tplc="08090003" w:tentative="1">
+      <w:start w:val="1"/>
+      <w:numFmt w:val="bullet"/>
+      <w:lvlText w:val="o"/>
+      <w:lvlJc w:val="left"/>
+      <w:pPr>
+        <w:ind w:left="2160" w:hanging="360"/>
+      </w:pPr>
+      <w:rPr>
+        <w:rFonts w:ascii="Courier New" w:hAnsi="Courier New" w:cs="Courier New" w:hint="default"/>
+      </w:rPr>
+    </w:lvl>
+    <w:lvl w:ilvl="2" w:tplc="08090005" w:tentative="1">
+      <w:start w:val="1"/>
+      <w:numFmt w:val="bullet"/>
+      <w:lvlText w:val=""/>
+      <w:lvlJc w:val="left"/>
+      <w:pPr>
+        <w:ind w:left="2880" w:hanging="360"/>
+      </w:pPr>
+      <w:rPr>
+        <w:rFonts w:ascii="Wingdings" w:hAnsi="Wingdings" w:hint="default"/>
+      </w:rPr>
+    </w:lvl>
+    <w:lvl w:ilvl="3" w:tplc="08090001" w:tentative="1">
+      <w:start w:val="1"/>
+      <w:numFmt w:val="bullet"/>
+      <w:lvlText w:val=""/>
+      <w:lvlJc w:val="left"/>
+      <w:pPr>
+        <w:ind w:left="3600" w:hanging="360"/>
+      </w:pPr>
+      <w:rPr>
+        <w:rFonts w:ascii="Symbol" w:hAnsi="Symbol" w:hint="default"/>
+      </w:rPr>
+    </w:lvl>
+    <w:lvl w:ilvl="4" w:tplc="08090003" w:tentative="1">
+      <w:start w:val="1"/>
+      <w:numFmt w:val="bullet"/>
+      <w:lvlText w:val="o"/>
+      <w:lvlJc w:val="left"/>
+      <w:pPr>
+        <w:ind w:left="4320" w:hanging="360"/>
+      </w:pPr>
+      <w:rPr>
+        <w:rFonts w:ascii="Courier New" w:hAnsi="Courier New" w:cs="Courier New" w:hint="default"/>
+      </w:rPr>
+    </w:lvl>
+    <w:lvl w:ilvl="5" w:tplc="08090005" w:tentative="1">
+      <w:start w:val="1"/>
+      <w:numFmt w:val="bullet"/>
+      <w:lvlText w:val=""/>
+      <w:lvlJc w:val="left"/>
+      <w:pPr>
+        <w:ind w:left="5040" w:hanging="360"/>
+      </w:pPr>
+      <w:rPr>
+        <w:rFonts w:ascii="Wingdings" w:hAnsi="Wingdings" w:hint="default"/>
+      </w:rPr>
+    </w:lvl>
+    <w:lvl w:ilvl="6" w:tplc="08090001" w:tentative="1">
+      <w:start w:val="1"/>
+      <w:numFmt w:val="bullet"/>
+      <w:lvlText w:val=""/>
+      <w:lvlJc w:val="left"/>
+      <w:pPr>
+        <w:ind w:left="5760" w:hanging="360"/>
+      </w:pPr>
+      <w:rPr>
+        <w:rFonts w:ascii="Symbol" w:hAnsi="Symbol" w:hint="default"/>
+      </w:rPr>
+    </w:lvl>
+    <w:lvl w:ilvl="7" w:tplc="08090003" w:tentative="1">
+      <w:start w:val="1"/>
+      <w:numFmt w:val="bullet"/>
+      <w:lvlText w:val="o"/>
+      <w:lvlJc w:val="left"/>
+      <w:pPr>
+        <w:ind w:left="6480" w:hanging="360"/>
+      </w:pPr>
+      <w:rPr>
+        <w:rFonts w:ascii="Courier New" w:hAnsi="Courier New" w:cs="Courier New" w:hint="default"/>
+      </w:rPr>
+    </w:lvl>
+    <w:lvl w:ilvl="8" w:tplc="08090005" w:tentative="1">
+      <w:start w:val="1"/>
+      <w:numFmt w:val="bullet"/>
+      <w:lvlText w:val=""/>
+      <w:lvlJc w:val="left"/>
+      <w:pPr>
+        <w:ind w:left="7200" w:hanging="360"/>
+      </w:pPr>
+      <w:rPr>
+        <w:rFonts w:ascii="Wingdings" w:hAnsi="Wingdings" w:hint="default"/>
+      </w:rPr>
+    </w:lvl>
+  </w:abstractNum>
+  <w:abstractNum w:abstractNumId="18" w15:restartNumberingAfterBreak="0">
+    <w:nsid w:val="5BE93BF3"/>
+    <w:multiLevelType w:val="hybridMultilevel"/>
+    <w:tmpl w:val="29365DD4"/>
+    <w:lvl w:ilvl="0" w:tplc="08090001">
+      <w:start w:val="1"/>
+      <w:numFmt w:val="bullet"/>
+      <w:lvlText w:val=""/>
+      <w:lvlJc w:val="left"/>
+      <w:pPr>
+        <w:ind w:left="1440" w:hanging="360"/>
+      </w:pPr>
+      <w:rPr>
+        <w:rFonts w:ascii="Symbol" w:hAnsi="Symbol" w:hint="default"/>
+      </w:rPr>
+    </w:lvl>
+    <w:lvl w:ilvl="1" w:tplc="08090003" w:tentative="1">
+      <w:start w:val="1"/>
+      <w:numFmt w:val="bullet"/>
+      <w:lvlText w:val="o"/>
+      <w:lvlJc w:val="left"/>
+      <w:pPr>
+        <w:ind w:left="2160" w:hanging="360"/>
+      </w:pPr>
+      <w:rPr>
+        <w:rFonts w:ascii="Courier New" w:hAnsi="Courier New" w:cs="Courier New" w:hint="default"/>
+      </w:rPr>
+    </w:lvl>
+    <w:lvl w:ilvl="2" w:tplc="08090005" w:tentative="1">
+      <w:start w:val="1"/>
+      <w:numFmt w:val="bullet"/>
+      <w:lvlText w:val=""/>
+      <w:lvlJc w:val="left"/>
+      <w:pPr>
+        <w:ind w:left="2880" w:hanging="360"/>
+      </w:pPr>
+      <w:rPr>
+        <w:rFonts w:ascii="Wingdings" w:hAnsi="Wingdings" w:hint="default"/>
+      </w:rPr>
+    </w:lvl>
+    <w:lvl w:ilvl="3" w:tplc="08090001" w:tentative="1">
+      <w:start w:val="1"/>
+      <w:numFmt w:val="bullet"/>
+      <w:lvlText w:val=""/>
+      <w:lvlJc w:val="left"/>
+      <w:pPr>
+        <w:ind w:left="3600" w:hanging="360"/>
+      </w:pPr>
+      <w:rPr>
+        <w:rFonts w:ascii="Symbol" w:hAnsi="Symbol" w:hint="default"/>
+      </w:rPr>
+    </w:lvl>
+    <w:lvl w:ilvl="4" w:tplc="08090003" w:tentative="1">
+      <w:start w:val="1"/>
+      <w:numFmt w:val="bullet"/>
+      <w:lvlText w:val="o"/>
+      <w:lvlJc w:val="left"/>
+      <w:pPr>
+        <w:ind w:left="4320" w:hanging="360"/>
+      </w:pPr>
+      <w:rPr>
+        <w:rFonts w:ascii="Courier New" w:hAnsi="Courier New" w:cs="Courier New" w:hint="default"/>
+      </w:rPr>
+    </w:lvl>
+    <w:lvl w:ilvl="5" w:tplc="08090005" w:tentative="1">
+      <w:start w:val="1"/>
+      <w:numFmt w:val="bullet"/>
+      <w:lvlText w:val=""/>
+      <w:lvlJc w:val="left"/>
+      <w:pPr>
+        <w:ind w:left="5040" w:hanging="360"/>
+      </w:pPr>
+      <w:rPr>
+        <w:rFonts w:ascii="Wingdings" w:hAnsi="Wingdings" w:hint="default"/>
+      </w:rPr>
+    </w:lvl>
+    <w:lvl w:ilvl="6" w:tplc="08090001" w:tentative="1">
+      <w:start w:val="1"/>
+      <w:numFmt w:val="bullet"/>
+      <w:lvlText w:val=""/>
+      <w:lvlJc w:val="left"/>
+      <w:pPr>
+        <w:ind w:left="5760" w:hanging="360"/>
+      </w:pPr>
+      <w:rPr>
+        <w:rFonts w:ascii="Symbol" w:hAnsi="Symbol" w:hint="default"/>
+      </w:rPr>
+    </w:lvl>
+    <w:lvl w:ilvl="7" w:tplc="08090003" w:tentative="1">
+      <w:start w:val="1"/>
+      <w:numFmt w:val="bullet"/>
+      <w:lvlText w:val="o"/>
+      <w:lvlJc w:val="left"/>
+      <w:pPr>
+        <w:ind w:left="6480" w:hanging="360"/>
+      </w:pPr>
+      <w:rPr>
+        <w:rFonts w:ascii="Courier New" w:hAnsi="Courier New" w:cs="Courier New" w:hint="default"/>
+      </w:rPr>
+    </w:lvl>
+    <w:lvl w:ilvl="8" w:tplc="08090005" w:tentative="1">
+      <w:start w:val="1"/>
+      <w:numFmt w:val="bullet"/>
+      <w:lvlText w:val=""/>
+      <w:lvlJc w:val="left"/>
+      <w:pPr>
+        <w:ind w:left="7200" w:hanging="360"/>
+      </w:pPr>
+      <w:rPr>
+        <w:rFonts w:ascii="Wingdings" w:hAnsi="Wingdings" w:hint="default"/>
+      </w:rPr>
+    </w:lvl>
+  </w:abstractNum>
+  <w:abstractNum w:abstractNumId="19" w15:restartNumberingAfterBreak="0">
+    <w:nsid w:val="5EE42447"/>
+    <w:multiLevelType w:val="hybridMultilevel"/>
+    <w:tmpl w:val="035AD058"/>
+    <w:lvl w:ilvl="0" w:tplc="08090001">
+      <w:start w:val="1"/>
+      <w:numFmt w:val="bullet"/>
+      <w:lvlText w:val=""/>
+      <w:lvlJc w:val="left"/>
+      <w:pPr>
+        <w:ind w:left="1440" w:hanging="360"/>
+      </w:pPr>
+      <w:rPr>
+        <w:rFonts w:ascii="Symbol" w:hAnsi="Symbol" w:hint="default"/>
+      </w:rPr>
+    </w:lvl>
+    <w:lvl w:ilvl="1" w:tplc="08090003" w:tentative="1">
+      <w:start w:val="1"/>
+      <w:numFmt w:val="bullet"/>
+      <w:lvlText w:val="o"/>
+      <w:lvlJc w:val="left"/>
+      <w:pPr>
+        <w:ind w:left="2160" w:hanging="360"/>
+      </w:pPr>
+      <w:rPr>
+        <w:rFonts w:ascii="Courier New" w:hAnsi="Courier New" w:cs="Courier New" w:hint="default"/>
+      </w:rPr>
+    </w:lvl>
+    <w:lvl w:ilvl="2" w:tplc="08090005" w:tentative="1">
+      <w:start w:val="1"/>
+      <w:numFmt w:val="bullet"/>
+      <w:lvlText w:val=""/>
+      <w:lvlJc w:val="left"/>
+      <w:pPr>
+        <w:ind w:left="2880" w:hanging="360"/>
+      </w:pPr>
+      <w:rPr>
+        <w:rFonts w:ascii="Wingdings" w:hAnsi="Wingdings" w:hint="default"/>
+      </w:rPr>
+    </w:lvl>
+    <w:lvl w:ilvl="3" w:tplc="08090001" w:tentative="1">
+      <w:start w:val="1"/>
+      <w:numFmt w:val="bullet"/>
+      <w:lvlText w:val=""/>
+      <w:lvlJc w:val="left"/>
+      <w:pPr>
+        <w:ind w:left="3600" w:hanging="360"/>
+      </w:pPr>
+      <w:rPr>
+        <w:rFonts w:ascii="Symbol" w:hAnsi="Symbol" w:hint="default"/>
+      </w:rPr>
+    </w:lvl>
+    <w:lvl w:ilvl="4" w:tplc="08090003" w:tentative="1">
+      <w:start w:val="1"/>
+      <w:numFmt w:val="bullet"/>
+      <w:lvlText w:val="o"/>
+      <w:lvlJc w:val="left"/>
+      <w:pPr>
+        <w:ind w:left="4320" w:hanging="360"/>
+      </w:pPr>
+      <w:rPr>
+        <w:rFonts w:ascii="Courier New" w:hAnsi="Courier New" w:cs="Courier New" w:hint="default"/>
+      </w:rPr>
+    </w:lvl>
+    <w:lvl w:ilvl="5" w:tplc="08090005" w:tentative="1">
+      <w:start w:val="1"/>
+      <w:numFmt w:val="bullet"/>
+      <w:lvlText w:val=""/>
+      <w:lvlJc w:val="left"/>
+      <w:pPr>
+        <w:ind w:left="5040" w:hanging="360"/>
+      </w:pPr>
+      <w:rPr>
+        <w:rFonts w:ascii="Wingdings" w:hAnsi="Wingdings" w:hint="default"/>
+      </w:rPr>
+    </w:lvl>
+    <w:lvl w:ilvl="6" w:tplc="08090001" w:tentative="1">
+      <w:start w:val="1"/>
+      <w:numFmt w:val="bullet"/>
+      <w:lvlText w:val=""/>
+      <w:lvlJc w:val="left"/>
+      <w:pPr>
+        <w:ind w:left="5760" w:hanging="360"/>
+      </w:pPr>
+      <w:rPr>
+        <w:rFonts w:ascii="Symbol" w:hAnsi="Symbol" w:hint="default"/>
+      </w:rPr>
+    </w:lvl>
+    <w:lvl w:ilvl="7" w:tplc="08090003" w:tentative="1">
+      <w:start w:val="1"/>
+      <w:numFmt w:val="bullet"/>
+      <w:lvlText w:val="o"/>
+      <w:lvlJc w:val="left"/>
+      <w:pPr>
+        <w:ind w:left="6480" w:hanging="360"/>
+      </w:pPr>
+      <w:rPr>
+        <w:rFonts w:ascii="Courier New" w:hAnsi="Courier New" w:cs="Courier New" w:hint="default"/>
+      </w:rPr>
+    </w:lvl>
+    <w:lvl w:ilvl="8" w:tplc="08090005" w:tentative="1">
+      <w:start w:val="1"/>
+      <w:numFmt w:val="bullet"/>
+      <w:lvlText w:val=""/>
+      <w:lvlJc w:val="left"/>
+      <w:pPr>
+        <w:ind w:left="7200" w:hanging="360"/>
+      </w:pPr>
+      <w:rPr>
+        <w:rFonts w:ascii="Wingdings" w:hAnsi="Wingdings" w:hint="default"/>
+      </w:rPr>
+    </w:lvl>
+  </w:abstractNum>
+  <w:abstractNum w:abstractNumId="20" w15:restartNumberingAfterBreak="0">
     <w:nsid w:val="6A8E1CD0"/>
     <w:multiLevelType w:val="hybridMultilevel"/>
     <w:tmpl w:val="189A5218"/>
@@ -1677,7 +3677,7 @@
       </w:rPr>
     </w:lvl>
   </w:abstractNum>
-  <w:abstractNum w:abstractNumId="9" w15:restartNumberingAfterBreak="0">
+  <w:abstractNum w:abstractNumId="21" w15:restartNumberingAfterBreak="0">
     <w:nsid w:val="7437373A"/>
     <w:multiLevelType w:val="hybridMultilevel"/>
     <w:tmpl w:val="C5560054"/>
@@ -1791,34 +3791,70 @@
     </w:lvl>
   </w:abstractNum>
   <w:num w:numId="1">
+    <w:abstractNumId w:val="7"/>
+  </w:num>
+  <w:num w:numId="2">
+    <w:abstractNumId w:val="6"/>
+  </w:num>
+  <w:num w:numId="3">
+    <w:abstractNumId w:val="12"/>
+  </w:num>
+  <w:num w:numId="4">
     <w:abstractNumId w:val="5"/>
   </w:num>
-  <w:num w:numId="2">
+  <w:num w:numId="5">
+    <w:abstractNumId w:val="3"/>
+  </w:num>
+  <w:num w:numId="6">
+    <w:abstractNumId w:val="1"/>
+  </w:num>
+  <w:num w:numId="7">
+    <w:abstractNumId w:val="20"/>
+  </w:num>
+  <w:num w:numId="8">
+    <w:abstractNumId w:val="2"/>
+  </w:num>
+  <w:num w:numId="9">
+    <w:abstractNumId w:val="21"/>
+  </w:num>
+  <w:num w:numId="10">
+    <w:abstractNumId w:val="13"/>
+  </w:num>
+  <w:num w:numId="11">
+    <w:abstractNumId w:val="8"/>
+  </w:num>
+  <w:num w:numId="12">
+    <w:abstractNumId w:val="10"/>
+  </w:num>
+  <w:num w:numId="13">
+    <w:abstractNumId w:val="0"/>
+  </w:num>
+  <w:num w:numId="14">
+    <w:abstractNumId w:val="9"/>
+  </w:num>
+  <w:num w:numId="15">
+    <w:abstractNumId w:val="19"/>
+  </w:num>
+  <w:num w:numId="16">
+    <w:abstractNumId w:val="14"/>
+  </w:num>
+  <w:num w:numId="17">
+    <w:abstractNumId w:val="17"/>
+  </w:num>
+  <w:num w:numId="18">
+    <w:abstractNumId w:val="18"/>
+  </w:num>
+  <w:num w:numId="19">
+    <w:abstractNumId w:val="11"/>
+  </w:num>
+  <w:num w:numId="20">
+    <w:abstractNumId w:val="15"/>
+  </w:num>
+  <w:num w:numId="21">
     <w:abstractNumId w:val="4"/>
   </w:num>
-  <w:num w:numId="3">
-    <w:abstractNumId w:val="6"/>
-  </w:num>
-  <w:num w:numId="4">
-    <w:abstractNumId w:val="3"/>
-  </w:num>
-  <w:num w:numId="5">
-    <w:abstractNumId w:val="2"/>
-  </w:num>
-  <w:num w:numId="6">
-    <w:abstractNumId w:val="0"/>
-  </w:num>
-  <w:num w:numId="7">
-    <w:abstractNumId w:val="8"/>
-  </w:num>
-  <w:num w:numId="8">
-    <w:abstractNumId w:val="1"/>
-  </w:num>
-  <w:num w:numId="9">
-    <w:abstractNumId w:val="9"/>
-  </w:num>
-  <w:num w:numId="10">
-    <w:abstractNumId w:val="7"/>
+  <w:num w:numId="22">
+    <w:abstractNumId w:val="16"/>
   </w:num>
 </w:numbering>
 </file>

</xml_diff>